<commit_message>
Angabe der Kurseinheit gelöscht
</commit_message>
<xml_diff>
--- a/Doc/Inhalt_Programmierkurs.docx
+++ b/Doc/Inhalt_Programmierkurs.docx
@@ -76,7 +76,7 @@
           <w:tcPr>
             <w:tcW w:w="2121" w:type="dxa"/>
             <w:tcBorders>
-              <w:bottom w:val="nil"/>
+              <w:bottom w:val="single" w:sz="4" w:space="0" w:color="auto"/>
             </w:tcBorders>
           </w:tcPr>
           <w:p>
@@ -153,7 +153,7 @@
           <w:tcPr>
             <w:tcW w:w="2121" w:type="dxa"/>
             <w:tcBorders>
-              <w:bottom w:val="nil"/>
+              <w:bottom w:val="single" w:sz="4" w:space="0" w:color="auto"/>
             </w:tcBorders>
           </w:tcPr>
           <w:p>
@@ -163,13 +163,6 @@
                 <w:szCs w:val="28"/>
               </w:rPr>
             </w:pPr>
-            <w:r>
-              <w:rPr>
-                <w:sz w:val="28"/>
-                <w:szCs w:val="28"/>
-              </w:rPr>
-              <w:t>Tag 1</w:t>
-            </w:r>
           </w:p>
         </w:tc>
       </w:tr>
@@ -217,8 +210,8 @@
           <w:tcPr>
             <w:tcW w:w="2121" w:type="dxa"/>
             <w:tcBorders>
-              <w:top w:val="nil"/>
-              <w:bottom w:val="nil"/>
+              <w:top w:val="single" w:sz="4" w:space="0" w:color="auto"/>
+              <w:bottom w:val="single" w:sz="4" w:space="0" w:color="auto"/>
             </w:tcBorders>
           </w:tcPr>
           <w:p>
@@ -275,7 +268,7 @@
           <w:tcPr>
             <w:tcW w:w="2121" w:type="dxa"/>
             <w:tcBorders>
-              <w:top w:val="nil"/>
+              <w:top w:val="single" w:sz="4" w:space="0" w:color="auto"/>
             </w:tcBorders>
           </w:tcPr>
           <w:p>
@@ -342,13 +335,6 @@
                 <w:szCs w:val="28"/>
               </w:rPr>
             </w:pPr>
-            <w:r>
-              <w:rPr>
-                <w:sz w:val="28"/>
-                <w:szCs w:val="28"/>
-              </w:rPr>
-              <w:t>Tag 2</w:t>
-            </w:r>
           </w:p>
         </w:tc>
       </w:tr>
@@ -396,7 +382,7 @@
           <w:tcPr>
             <w:tcW w:w="2121" w:type="dxa"/>
             <w:tcBorders>
-              <w:bottom w:val="nil"/>
+              <w:bottom w:val="single" w:sz="4" w:space="0" w:color="auto"/>
             </w:tcBorders>
           </w:tcPr>
           <w:p>
@@ -406,13 +392,6 @@
                 <w:szCs w:val="28"/>
               </w:rPr>
             </w:pPr>
-            <w:r>
-              <w:rPr>
-                <w:sz w:val="28"/>
-                <w:szCs w:val="28"/>
-              </w:rPr>
-              <w:t>Tag 3</w:t>
-            </w:r>
           </w:p>
         </w:tc>
       </w:tr>
@@ -460,7 +439,7 @@
           <w:tcPr>
             <w:tcW w:w="2121" w:type="dxa"/>
             <w:tcBorders>
-              <w:top w:val="nil"/>
+              <w:top w:val="single" w:sz="4" w:space="0" w:color="auto"/>
               <w:bottom w:val="single" w:sz="4" w:space="0" w:color="auto"/>
             </w:tcBorders>
           </w:tcPr>
@@ -518,7 +497,7 @@
           <w:tcPr>
             <w:tcW w:w="2121" w:type="dxa"/>
             <w:tcBorders>
-              <w:bottom w:val="nil"/>
+              <w:bottom w:val="single" w:sz="4" w:space="0" w:color="auto"/>
             </w:tcBorders>
           </w:tcPr>
           <w:p>
@@ -528,13 +507,6 @@
                 <w:szCs w:val="28"/>
               </w:rPr>
             </w:pPr>
-            <w:r>
-              <w:rPr>
-                <w:sz w:val="28"/>
-                <w:szCs w:val="28"/>
-              </w:rPr>
-              <w:t>Tag 4</w:t>
-            </w:r>
           </w:p>
         </w:tc>
       </w:tr>
@@ -582,7 +554,7 @@
           <w:tcPr>
             <w:tcW w:w="2121" w:type="dxa"/>
             <w:tcBorders>
-              <w:top w:val="nil"/>
+              <w:top w:val="single" w:sz="4" w:space="0" w:color="auto"/>
               <w:bottom w:val="single" w:sz="4" w:space="0" w:color="auto"/>
             </w:tcBorders>
           </w:tcPr>
@@ -640,7 +612,7 @@
           <w:tcPr>
             <w:tcW w:w="2121" w:type="dxa"/>
             <w:tcBorders>
-              <w:bottom w:val="nil"/>
+              <w:bottom w:val="single" w:sz="4" w:space="0" w:color="auto"/>
             </w:tcBorders>
           </w:tcPr>
           <w:p>
@@ -650,13 +622,6 @@
                 <w:szCs w:val="28"/>
               </w:rPr>
             </w:pPr>
-            <w:r>
-              <w:rPr>
-                <w:sz w:val="28"/>
-                <w:szCs w:val="28"/>
-              </w:rPr>
-              <w:t>Tag 5</w:t>
-            </w:r>
           </w:p>
         </w:tc>
       </w:tr>
@@ -704,8 +669,8 @@
           <w:tcPr>
             <w:tcW w:w="2121" w:type="dxa"/>
             <w:tcBorders>
-              <w:top w:val="nil"/>
-              <w:bottom w:val="nil"/>
+              <w:top w:val="single" w:sz="4" w:space="0" w:color="auto"/>
+              <w:bottom w:val="single" w:sz="4" w:space="0" w:color="auto"/>
             </w:tcBorders>
           </w:tcPr>
           <w:p>
@@ -715,13 +680,6 @@
                 <w:szCs w:val="28"/>
               </w:rPr>
             </w:pPr>
-            <w:r>
-              <w:rPr>
-                <w:sz w:val="28"/>
-                <w:szCs w:val="28"/>
-              </w:rPr>
-              <w:t>Tag 5.1</w:t>
-            </w:r>
           </w:p>
         </w:tc>
       </w:tr>
@@ -769,8 +727,8 @@
           <w:tcPr>
             <w:tcW w:w="2121" w:type="dxa"/>
             <w:tcBorders>
-              <w:top w:val="nil"/>
-              <w:bottom w:val="nil"/>
+              <w:top w:val="single" w:sz="4" w:space="0" w:color="auto"/>
+              <w:bottom w:val="single" w:sz="4" w:space="0" w:color="auto"/>
             </w:tcBorders>
           </w:tcPr>
           <w:p>
@@ -827,7 +785,7 @@
           <w:tcPr>
             <w:tcW w:w="2121" w:type="dxa"/>
             <w:tcBorders>
-              <w:top w:val="nil"/>
+              <w:top w:val="single" w:sz="4" w:space="0" w:color="auto"/>
             </w:tcBorders>
           </w:tcPr>
           <w:p>
@@ -837,13 +795,6 @@
                 <w:szCs w:val="28"/>
               </w:rPr>
             </w:pPr>
-            <w:r>
-              <w:rPr>
-                <w:sz w:val="28"/>
-                <w:szCs w:val="28"/>
-              </w:rPr>
-              <w:t>Tag 5.2</w:t>
-            </w:r>
           </w:p>
         </w:tc>
       </w:tr>
@@ -958,7 +909,23 @@
                 <w:sz w:val="28"/>
                 <w:szCs w:val="28"/>
               </w:rPr>
-              <w:t>GUI mit tkinter – Computer errät Zahl</w:t>
+              <w:t xml:space="preserve">GUI mit </w:t>
+            </w:r>
+            <w:proofErr w:type="spellStart"/>
+            <w:r>
+              <w:rPr>
+                <w:sz w:val="28"/>
+                <w:szCs w:val="28"/>
+              </w:rPr>
+              <w:t>tkinter</w:t>
+            </w:r>
+            <w:proofErr w:type="spellEnd"/>
+            <w:r>
+              <w:rPr>
+                <w:sz w:val="28"/>
+                <w:szCs w:val="28"/>
+              </w:rPr>
+              <w:t xml:space="preserve"> – Computer errät Zahl</w:t>
             </w:r>
           </w:p>
         </w:tc>
@@ -973,13 +940,6 @@
                 <w:szCs w:val="28"/>
               </w:rPr>
             </w:pPr>
-            <w:r>
-              <w:rPr>
-                <w:sz w:val="28"/>
-                <w:szCs w:val="28"/>
-              </w:rPr>
-              <w:t>Tag 6   Tag 6.1</w:t>
-            </w:r>
           </w:p>
         </w:tc>
       </w:tr>
@@ -1034,13 +994,6 @@
                 <w:szCs w:val="28"/>
               </w:rPr>
             </w:pPr>
-            <w:r>
-              <w:rPr>
-                <w:sz w:val="28"/>
-                <w:szCs w:val="28"/>
-              </w:rPr>
-              <w:t>Tag 7</w:t>
-            </w:r>
           </w:p>
         </w:tc>
       </w:tr>
@@ -1095,13 +1048,6 @@
                 <w:szCs w:val="28"/>
               </w:rPr>
             </w:pPr>
-            <w:r>
-              <w:rPr>
-                <w:sz w:val="28"/>
-                <w:szCs w:val="28"/>
-              </w:rPr>
-              <w:t>Tag 8</w:t>
-            </w:r>
           </w:p>
         </w:tc>
       </w:tr>
@@ -1159,13 +1105,6 @@
                 <w:szCs w:val="28"/>
               </w:rPr>
             </w:pPr>
-            <w:r>
-              <w:rPr>
-                <w:sz w:val="28"/>
-                <w:szCs w:val="28"/>
-              </w:rPr>
-              <w:t>Tag 8.1</w:t>
-            </w:r>
           </w:p>
         </w:tc>
       </w:tr>
@@ -1220,7 +1159,7 @@
           <w:tcPr>
             <w:tcW w:w="2121" w:type="dxa"/>
             <w:tcBorders>
-              <w:bottom w:val="nil"/>
+              <w:bottom w:val="single" w:sz="4" w:space="0" w:color="auto"/>
             </w:tcBorders>
           </w:tcPr>
           <w:p>
@@ -1230,13 +1169,6 @@
                 <w:szCs w:val="28"/>
               </w:rPr>
             </w:pPr>
-            <w:r>
-              <w:rPr>
-                <w:sz w:val="28"/>
-                <w:szCs w:val="28"/>
-              </w:rPr>
-              <w:t>Tag 9</w:t>
-            </w:r>
           </w:p>
         </w:tc>
       </w:tr>
@@ -1276,21 +1208,7 @@
                 <w:sz w:val="28"/>
                 <w:szCs w:val="28"/>
               </w:rPr>
-              <w:t>OOP</w:t>
-            </w:r>
-            <w:r>
-              <w:rPr>
-                <w:sz w:val="28"/>
-                <w:szCs w:val="28"/>
-              </w:rPr>
-              <w:t xml:space="preserve"> – </w:t>
-            </w:r>
-            <w:r>
-              <w:rPr>
-                <w:sz w:val="28"/>
-                <w:szCs w:val="28"/>
-              </w:rPr>
-              <w:t>Vererbung bei Klassen</w:t>
+              <w:t>OOP – Vererbung bei Klassen</w:t>
             </w:r>
           </w:p>
         </w:tc>
@@ -1305,13 +1223,6 @@
                 <w:szCs w:val="28"/>
               </w:rPr>
             </w:pPr>
-            <w:r>
-              <w:rPr>
-                <w:sz w:val="28"/>
-                <w:szCs w:val="28"/>
-              </w:rPr>
-              <w:t>Tag 9.1</w:t>
-            </w:r>
           </w:p>
         </w:tc>
       </w:tr>
@@ -1351,7 +1262,23 @@
                 <w:sz w:val="28"/>
                 <w:szCs w:val="28"/>
               </w:rPr>
-              <w:t>Bibliothek pygame – Traffic Game</w:t>
+              <w:t xml:space="preserve">Bibliothek </w:t>
+            </w:r>
+            <w:proofErr w:type="spellStart"/>
+            <w:r>
+              <w:rPr>
+                <w:sz w:val="28"/>
+                <w:szCs w:val="28"/>
+              </w:rPr>
+              <w:t>pygame</w:t>
+            </w:r>
+            <w:proofErr w:type="spellEnd"/>
+            <w:r>
+              <w:rPr>
+                <w:sz w:val="28"/>
+                <w:szCs w:val="28"/>
+              </w:rPr>
+              <w:t xml:space="preserve"> – Traffic Game</w:t>
             </w:r>
           </w:p>
         </w:tc>
@@ -1366,13 +1293,6 @@
                 <w:szCs w:val="28"/>
               </w:rPr>
             </w:pPr>
-            <w:r>
-              <w:rPr>
-                <w:sz w:val="28"/>
-                <w:szCs w:val="28"/>
-              </w:rPr>
-              <w:t>Tag 10</w:t>
-            </w:r>
           </w:p>
         </w:tc>
       </w:tr>
@@ -1500,7 +1420,7 @@
       <w:rPr>
         <w:noProof/>
       </w:rPr>
-      <w:t>17.08.2022</w:t>
+      <w:t>03.09.2022</w:t>
     </w:r>
     <w:r>
       <w:fldChar w:fldCharType="end"/>

</xml_diff>

<commit_message>
Kurseinheit eingetragen Kapitel 21 erstellt
</commit_message>
<xml_diff>
--- a/Doc/Inhalt_Programmierkurs.docx
+++ b/Doc/Inhalt_Programmierkurs.docx
@@ -1188,23 +1188,7 @@
                 <w:sz w:val="28"/>
                 <w:szCs w:val="28"/>
               </w:rPr>
-              <w:t xml:space="preserve">GUI mit </w:t>
-            </w:r>
-            <w:proofErr w:type="spellStart"/>
-            <w:r>
-              <w:rPr>
-                <w:sz w:val="28"/>
-                <w:szCs w:val="28"/>
-              </w:rPr>
-              <w:t>tkinter</w:t>
-            </w:r>
-            <w:proofErr w:type="spellEnd"/>
-            <w:r>
-              <w:rPr>
-                <w:sz w:val="28"/>
-                <w:szCs w:val="28"/>
-              </w:rPr>
-              <w:t xml:space="preserve"> – Computer errät Zahl</w:t>
+              <w:t>GUI mit tkinter – Computer errät Zahl</w:t>
             </w:r>
           </w:p>
         </w:tc>
@@ -1348,6 +1332,13 @@
                 <w:szCs w:val="28"/>
               </w:rPr>
             </w:pPr>
+            <w:r>
+              <w:rPr>
+                <w:sz w:val="28"/>
+                <w:szCs w:val="28"/>
+              </w:rPr>
+              <w:t>17</w:t>
+            </w:r>
           </w:p>
         </w:tc>
       </w:tr>
@@ -1405,6 +1396,13 @@
                 <w:szCs w:val="28"/>
               </w:rPr>
             </w:pPr>
+            <w:r>
+              <w:rPr>
+                <w:sz w:val="28"/>
+                <w:szCs w:val="28"/>
+              </w:rPr>
+              <w:t>17</w:t>
+            </w:r>
           </w:p>
         </w:tc>
       </w:tr>
@@ -1444,23 +1442,7 @@
                 <w:sz w:val="28"/>
                 <w:szCs w:val="28"/>
               </w:rPr>
-              <w:t xml:space="preserve">Bibliothek </w:t>
-            </w:r>
-            <w:proofErr w:type="spellStart"/>
-            <w:r>
-              <w:rPr>
-                <w:sz w:val="28"/>
-                <w:szCs w:val="28"/>
-              </w:rPr>
-              <w:t>pygame</w:t>
-            </w:r>
-            <w:proofErr w:type="spellEnd"/>
-            <w:r>
-              <w:rPr>
-                <w:sz w:val="28"/>
-                <w:szCs w:val="28"/>
-              </w:rPr>
-              <w:t xml:space="preserve"> – Traffic Game</w:t>
+              <w:t>Bibliothek pygame – Traffic Game</w:t>
             </w:r>
           </w:p>
         </w:tc>
@@ -1514,23 +1496,7 @@
                 <w:sz w:val="28"/>
                 <w:szCs w:val="28"/>
               </w:rPr>
-              <w:t xml:space="preserve">Künstliche Intelligenz (KI) – </w:t>
-            </w:r>
-            <w:proofErr w:type="spellStart"/>
-            <w:r>
-              <w:rPr>
-                <w:sz w:val="28"/>
-                <w:szCs w:val="28"/>
-              </w:rPr>
-              <w:t>Perzeptron</w:t>
-            </w:r>
-            <w:proofErr w:type="spellEnd"/>
-            <w:r>
-              <w:rPr>
-                <w:sz w:val="28"/>
-                <w:szCs w:val="28"/>
-              </w:rPr>
-              <w:t xml:space="preserve"> </w:t>
+              <w:t xml:space="preserve">Künstliche Intelligenz (KI) – Perzeptron </w:t>
             </w:r>
           </w:p>
         </w:tc>
@@ -1586,21 +1552,12 @@
               </w:rPr>
               <w:t xml:space="preserve">KI – </w:t>
             </w:r>
-            <w:proofErr w:type="spellStart"/>
-            <w:r>
-              <w:rPr>
-                <w:sz w:val="28"/>
-                <w:szCs w:val="28"/>
-              </w:rPr>
-              <w:t>Machine</w:t>
-            </w:r>
-            <w:proofErr w:type="spellEnd"/>
-            <w:r>
-              <w:rPr>
-                <w:sz w:val="28"/>
-                <w:szCs w:val="28"/>
-              </w:rPr>
-              <w:t xml:space="preserve"> Learning Modelle trainieren und nutzen</w:t>
+            <w:r>
+              <w:rPr>
+                <w:sz w:val="28"/>
+                <w:szCs w:val="28"/>
+              </w:rPr>
+              <w:t>Machine Learning Modelle trainieren und nutzen</w:t>
             </w:r>
           </w:p>
         </w:tc>
@@ -1742,7 +1699,7 @@
       <w:rPr>
         <w:noProof/>
       </w:rPr>
-      <w:t>23.02.2024</w:t>
+      <w:t>09.03.2024</w:t>
     </w:r>
     <w:r>
       <w:fldChar w:fldCharType="end"/>

</xml_diff>

<commit_message>
Kurseinheit eingetragen Handbuch fertigestellt
</commit_message>
<xml_diff>
--- a/Doc/Inhalt_Programmierkurs.docx
+++ b/Doc/Inhalt_Programmierkurs.docx
@@ -1188,7 +1188,23 @@
                 <w:sz w:val="28"/>
                 <w:szCs w:val="28"/>
               </w:rPr>
-              <w:t>GUI mit tkinter – Computer errät Zahl</w:t>
+              <w:t xml:space="preserve">GUI mit </w:t>
+            </w:r>
+            <w:proofErr w:type="spellStart"/>
+            <w:r>
+              <w:rPr>
+                <w:sz w:val="28"/>
+                <w:szCs w:val="28"/>
+              </w:rPr>
+              <w:t>tkinter</w:t>
+            </w:r>
+            <w:proofErr w:type="spellEnd"/>
+            <w:r>
+              <w:rPr>
+                <w:sz w:val="28"/>
+                <w:szCs w:val="28"/>
+              </w:rPr>
+              <w:t xml:space="preserve"> – Computer errät Zahl</w:t>
             </w:r>
           </w:p>
         </w:tc>
@@ -1442,7 +1458,23 @@
                 <w:sz w:val="28"/>
                 <w:szCs w:val="28"/>
               </w:rPr>
-              <w:t>Bibliothek pygame – Traffic Game</w:t>
+              <w:t xml:space="preserve">Bibliothek </w:t>
+            </w:r>
+            <w:proofErr w:type="spellStart"/>
+            <w:r>
+              <w:rPr>
+                <w:sz w:val="28"/>
+                <w:szCs w:val="28"/>
+              </w:rPr>
+              <w:t>pygame</w:t>
+            </w:r>
+            <w:proofErr w:type="spellEnd"/>
+            <w:r>
+              <w:rPr>
+                <w:sz w:val="28"/>
+                <w:szCs w:val="28"/>
+              </w:rPr>
+              <w:t xml:space="preserve"> – Traffic Game</w:t>
             </w:r>
           </w:p>
         </w:tc>
@@ -1457,6 +1489,13 @@
                 <w:szCs w:val="28"/>
               </w:rPr>
             </w:pPr>
+            <w:r>
+              <w:rPr>
+                <w:sz w:val="28"/>
+                <w:szCs w:val="28"/>
+              </w:rPr>
+              <w:t>18</w:t>
+            </w:r>
           </w:p>
         </w:tc>
       </w:tr>
@@ -1496,7 +1535,23 @@
                 <w:sz w:val="28"/>
                 <w:szCs w:val="28"/>
               </w:rPr>
-              <w:t xml:space="preserve">Künstliche Intelligenz (KI) – Perzeptron </w:t>
+              <w:t xml:space="preserve">Künstliche Intelligenz (KI) – </w:t>
+            </w:r>
+            <w:proofErr w:type="spellStart"/>
+            <w:r>
+              <w:rPr>
+                <w:sz w:val="28"/>
+                <w:szCs w:val="28"/>
+              </w:rPr>
+              <w:t>Perzeptron</w:t>
+            </w:r>
+            <w:proofErr w:type="spellEnd"/>
+            <w:r>
+              <w:rPr>
+                <w:sz w:val="28"/>
+                <w:szCs w:val="28"/>
+              </w:rPr>
+              <w:t xml:space="preserve"> </w:t>
             </w:r>
           </w:p>
         </w:tc>
@@ -1552,12 +1607,21 @@
               </w:rPr>
               <w:t xml:space="preserve">KI – </w:t>
             </w:r>
-            <w:r>
-              <w:rPr>
-                <w:sz w:val="28"/>
-                <w:szCs w:val="28"/>
-              </w:rPr>
-              <w:t>Machine Learning Modelle trainieren und nutzen</w:t>
+            <w:proofErr w:type="spellStart"/>
+            <w:r>
+              <w:rPr>
+                <w:sz w:val="28"/>
+                <w:szCs w:val="28"/>
+              </w:rPr>
+              <w:t>Machine</w:t>
+            </w:r>
+            <w:proofErr w:type="spellEnd"/>
+            <w:r>
+              <w:rPr>
+                <w:sz w:val="28"/>
+                <w:szCs w:val="28"/>
+              </w:rPr>
+              <w:t xml:space="preserve"> Learning Modelle trainieren und nutzen</w:t>
             </w:r>
           </w:p>
         </w:tc>
@@ -1699,7 +1763,7 @@
       <w:rPr>
         <w:noProof/>
       </w:rPr>
-      <w:t>09.03.2024</w:t>
+      <w:t>16.03.2024</w:t>
     </w:r>
     <w:r>
       <w:fldChar w:fldCharType="end"/>

</xml_diff>

<commit_message>
Kapitel 13 überarbeitet Kurseinheit eingetragen
</commit_message>
<xml_diff>
--- a/Doc/Inhalt_Programmierkurs.docx
+++ b/Doc/Inhalt_Programmierkurs.docx
@@ -766,7 +766,63 @@
                 <w:sz w:val="28"/>
                 <w:szCs w:val="28"/>
               </w:rPr>
-              <w:t>Funktionen konstruieren</w:t>
+              <w:t>Aufgaben</w:t>
+            </w:r>
+            <w:r>
+              <w:rPr>
+                <w:sz w:val="28"/>
+                <w:szCs w:val="28"/>
+              </w:rPr>
+              <w:t xml:space="preserve"> </w:t>
+            </w:r>
+            <w:r>
+              <w:rPr>
+                <w:sz w:val="28"/>
+                <w:szCs w:val="28"/>
+              </w:rPr>
+              <w:t>mit</w:t>
+            </w:r>
+            <w:r>
+              <w:rPr>
+                <w:sz w:val="28"/>
+                <w:szCs w:val="28"/>
+              </w:rPr>
+              <w:t xml:space="preserve"> </w:t>
+            </w:r>
+            <w:r>
+              <w:rPr>
+                <w:sz w:val="28"/>
+                <w:szCs w:val="28"/>
+              </w:rPr>
+              <w:t>Funktionen</w:t>
+            </w:r>
+            <w:r>
+              <w:rPr>
+                <w:sz w:val="28"/>
+                <w:szCs w:val="28"/>
+              </w:rPr>
+              <w:t xml:space="preserve"> </w:t>
+            </w:r>
+            <w:r>
+              <w:rPr>
+                <w:sz w:val="28"/>
+                <w:szCs w:val="28"/>
+              </w:rPr>
+              <w:t>l</w:t>
+            </w:r>
+            <w:r>
+              <w:rPr>
+                <w:sz w:val="28"/>
+                <w:szCs w:val="28"/>
+              </w:rPr>
+              <w:t>ö</w:t>
+            </w:r>
+            <w:r>
+              <w:rPr>
+                <w:sz w:val="28"/>
+                <w:szCs w:val="28"/>
+              </w:rPr>
+              <w:t>sen</w:t>
             </w:r>
           </w:p>
         </w:tc>
@@ -924,6 +980,13 @@
                 <w:szCs w:val="28"/>
               </w:rPr>
             </w:pPr>
+            <w:r>
+              <w:rPr>
+                <w:sz w:val="28"/>
+                <w:szCs w:val="28"/>
+              </w:rPr>
+              <w:t>11</w:t>
+            </w:r>
           </w:p>
         </w:tc>
       </w:tr>
@@ -1160,23 +1223,7 @@
                 <w:sz w:val="28"/>
                 <w:szCs w:val="28"/>
               </w:rPr>
-              <w:t xml:space="preserve">GUI mit </w:t>
-            </w:r>
-            <w:proofErr w:type="spellStart"/>
-            <w:r>
-              <w:rPr>
-                <w:sz w:val="28"/>
-                <w:szCs w:val="28"/>
-              </w:rPr>
-              <w:t>tkinter</w:t>
-            </w:r>
-            <w:proofErr w:type="spellEnd"/>
-            <w:r>
-              <w:rPr>
-                <w:sz w:val="28"/>
-                <w:szCs w:val="28"/>
-              </w:rPr>
-              <w:t xml:space="preserve"> – Computer errät Zahl</w:t>
+              <w:t>GUI mit tkinter – Computer errät Zahl</w:t>
             </w:r>
           </w:p>
         </w:tc>
@@ -1395,23 +1442,7 @@
                 <w:sz w:val="28"/>
                 <w:szCs w:val="28"/>
               </w:rPr>
-              <w:t xml:space="preserve">Bibliothek </w:t>
-            </w:r>
-            <w:proofErr w:type="spellStart"/>
-            <w:r>
-              <w:rPr>
-                <w:sz w:val="28"/>
-                <w:szCs w:val="28"/>
-              </w:rPr>
-              <w:t>pygame</w:t>
-            </w:r>
-            <w:proofErr w:type="spellEnd"/>
-            <w:r>
-              <w:rPr>
-                <w:sz w:val="28"/>
-                <w:szCs w:val="28"/>
-              </w:rPr>
-              <w:t xml:space="preserve"> – Traffic Game</w:t>
+              <w:t>Bibliothek pygame – Traffic Game</w:t>
             </w:r>
           </w:p>
         </w:tc>
@@ -1465,23 +1496,7 @@
                 <w:sz w:val="28"/>
                 <w:szCs w:val="28"/>
               </w:rPr>
-              <w:t xml:space="preserve">Künstliche Intelligenz (KI) – </w:t>
-            </w:r>
-            <w:proofErr w:type="spellStart"/>
-            <w:r>
-              <w:rPr>
-                <w:sz w:val="28"/>
-                <w:szCs w:val="28"/>
-              </w:rPr>
-              <w:t>Perzeptron</w:t>
-            </w:r>
-            <w:proofErr w:type="spellEnd"/>
-            <w:r>
-              <w:rPr>
-                <w:sz w:val="28"/>
-                <w:szCs w:val="28"/>
-              </w:rPr>
-              <w:t xml:space="preserve"> </w:t>
+              <w:t xml:space="preserve">Künstliche Intelligenz (KI) – Perzeptron </w:t>
             </w:r>
           </w:p>
         </w:tc>
@@ -1537,21 +1552,12 @@
               </w:rPr>
               <w:t xml:space="preserve">KI – </w:t>
             </w:r>
-            <w:proofErr w:type="spellStart"/>
-            <w:r>
-              <w:rPr>
-                <w:sz w:val="28"/>
-                <w:szCs w:val="28"/>
-              </w:rPr>
-              <w:t>Machine</w:t>
-            </w:r>
-            <w:proofErr w:type="spellEnd"/>
-            <w:r>
-              <w:rPr>
-                <w:sz w:val="28"/>
-                <w:szCs w:val="28"/>
-              </w:rPr>
-              <w:t xml:space="preserve"> Learning Modelle trainieren und nutzen</w:t>
+            <w:r>
+              <w:rPr>
+                <w:sz w:val="28"/>
+                <w:szCs w:val="28"/>
+              </w:rPr>
+              <w:t>Machine Learning Modelle trainieren und nutzen</w:t>
             </w:r>
           </w:p>
         </w:tc>
@@ -1693,7 +1699,7 @@
       <w:rPr>
         <w:noProof/>
       </w:rPr>
-      <w:t>13.12.2024</w:t>
+      <w:t>31.12.2024</w:t>
     </w:r>
     <w:r>
       <w:fldChar w:fldCharType="end"/>

</xml_diff>

<commit_message>
Inhaltsübersicht überarbeitet README überarbeitet
</commit_message>
<xml_diff>
--- a/Doc/Inhalt_Programmierkurs.docx
+++ b/Doc/Inhalt_Programmierkurs.docx
@@ -14,19 +14,20 @@
     <w:tbl>
       <w:tblPr>
         <w:tblStyle w:val="Tabellenraster"/>
-        <w:tblW w:w="0" w:type="auto"/>
+        <w:tblW w:w="14459" w:type="dxa"/>
         <w:tblInd w:w="-5" w:type="dxa"/>
         <w:tblLook w:val="04A0" w:firstRow="1" w:lastRow="0" w:firstColumn="1" w:lastColumn="0" w:noHBand="0" w:noVBand="1"/>
       </w:tblPr>
       <w:tblGrid>
-        <w:gridCol w:w="653"/>
-        <w:gridCol w:w="6293"/>
-        <w:gridCol w:w="2121"/>
+        <w:gridCol w:w="575"/>
+        <w:gridCol w:w="10198"/>
+        <w:gridCol w:w="1847"/>
+        <w:gridCol w:w="1839"/>
       </w:tblGrid>
       <w:tr>
         <w:tc>
           <w:tcPr>
-            <w:tcW w:w="653" w:type="dxa"/>
+            <w:tcW w:w="575" w:type="dxa"/>
           </w:tcPr>
           <w:p>
             <w:pPr>
@@ -50,7 +51,7 @@
         </w:tc>
         <w:tc>
           <w:tcPr>
-            <w:tcW w:w="6293" w:type="dxa"/>
+            <w:tcW w:w="10198" w:type="dxa"/>
           </w:tcPr>
           <w:p>
             <w:pPr>
@@ -74,7 +75,40 @@
         </w:tc>
         <w:tc>
           <w:tcPr>
-            <w:tcW w:w="2121" w:type="dxa"/>
+            <w:tcW w:w="1847" w:type="dxa"/>
+          </w:tcPr>
+          <w:p>
+            <w:pPr>
+              <w:rPr>
+                <w:b/>
+                <w:bCs/>
+                <w:sz w:val="28"/>
+                <w:szCs w:val="28"/>
+              </w:rPr>
+            </w:pPr>
+            <w:r>
+              <w:rPr>
+                <w:b/>
+                <w:bCs/>
+                <w:sz w:val="28"/>
+                <w:szCs w:val="28"/>
+              </w:rPr>
+              <w:t>Arbeitsblätter</w:t>
+            </w:r>
+            <w:r>
+              <w:rPr>
+                <w:b/>
+                <w:bCs/>
+                <w:sz w:val="28"/>
+                <w:szCs w:val="28"/>
+              </w:rPr>
+              <w:t xml:space="preserve"> Seiten</w:t>
+            </w:r>
+          </w:p>
+        </w:tc>
+        <w:tc>
+          <w:tcPr>
+            <w:tcW w:w="1839" w:type="dxa"/>
             <w:tcBorders>
               <w:bottom w:val="single" w:sz="4" w:space="0" w:color="auto"/>
             </w:tcBorders>
@@ -104,7 +138,26 @@
                 <w:sz w:val="28"/>
                 <w:szCs w:val="28"/>
               </w:rPr>
-              <w:t>einheit</w:t>
+              <w:t>einheiten</w:t>
+            </w:r>
+          </w:p>
+          <w:p>
+            <w:pPr>
+              <w:rPr>
+                <w:b/>
+                <w:bCs/>
+                <w:sz w:val="28"/>
+                <w:szCs w:val="28"/>
+              </w:rPr>
+            </w:pPr>
+            <w:r>
+              <w:rPr>
+                <w:b/>
+                <w:bCs/>
+                <w:sz w:val="28"/>
+                <w:szCs w:val="28"/>
+              </w:rPr>
+              <w:t>geschätzt</w:t>
             </w:r>
           </w:p>
         </w:tc>
@@ -112,7 +165,7 @@
       <w:tr>
         <w:tc>
           <w:tcPr>
-            <w:tcW w:w="653" w:type="dxa"/>
+            <w:tcW w:w="575" w:type="dxa"/>
           </w:tcPr>
           <w:p>
             <w:pPr>
@@ -131,27 +184,56 @@
         </w:tc>
         <w:tc>
           <w:tcPr>
-            <w:tcW w:w="6293" w:type="dxa"/>
-          </w:tcPr>
-          <w:p>
-            <w:pPr>
-              <w:rPr>
-                <w:sz w:val="28"/>
-                <w:szCs w:val="28"/>
-              </w:rPr>
-            </w:pPr>
-            <w:r>
-              <w:rPr>
-                <w:sz w:val="28"/>
-                <w:szCs w:val="28"/>
-              </w:rPr>
-              <w:t>Python und IDLE</w:t>
-            </w:r>
-          </w:p>
-        </w:tc>
-        <w:tc>
-          <w:tcPr>
-            <w:tcW w:w="2121" w:type="dxa"/>
+            <w:tcW w:w="10198" w:type="dxa"/>
+          </w:tcPr>
+          <w:p>
+            <w:pPr>
+              <w:rPr>
+                <w:sz w:val="28"/>
+                <w:szCs w:val="28"/>
+              </w:rPr>
+            </w:pPr>
+            <w:r>
+              <w:rPr>
+                <w:sz w:val="28"/>
+                <w:szCs w:val="28"/>
+              </w:rPr>
+              <w:t xml:space="preserve">IDLE Shell und </w:t>
+            </w:r>
+            <w:proofErr w:type="gramStart"/>
+            <w:r>
+              <w:rPr>
+                <w:sz w:val="28"/>
+                <w:szCs w:val="28"/>
+              </w:rPr>
+              <w:t>IDLE Editor</w:t>
+            </w:r>
+            <w:proofErr w:type="gramEnd"/>
+          </w:p>
+        </w:tc>
+        <w:tc>
+          <w:tcPr>
+            <w:tcW w:w="1847" w:type="dxa"/>
+          </w:tcPr>
+          <w:p>
+            <w:pPr>
+              <w:rPr>
+                <w:sz w:val="28"/>
+                <w:szCs w:val="28"/>
+              </w:rPr>
+            </w:pPr>
+            <w:r>
+              <w:rPr>
+                <w:sz w:val="28"/>
+                <w:szCs w:val="28"/>
+              </w:rPr>
+              <w:t>2, 3, 4, 5</w:t>
+            </w:r>
+          </w:p>
+        </w:tc>
+        <w:tc>
+          <w:tcPr>
+            <w:tcW w:w="1839" w:type="dxa"/>
             <w:tcBorders>
               <w:bottom w:val="single" w:sz="4" w:space="0" w:color="auto"/>
             </w:tcBorders>
@@ -168,7 +250,7 @@
                 <w:sz w:val="28"/>
                 <w:szCs w:val="28"/>
               </w:rPr>
-              <w:t>1</w:t>
+              <w:t>1, 2</w:t>
             </w:r>
           </w:p>
         </w:tc>
@@ -176,7 +258,7 @@
       <w:tr>
         <w:tc>
           <w:tcPr>
-            <w:tcW w:w="653" w:type="dxa"/>
+            <w:tcW w:w="575" w:type="dxa"/>
           </w:tcPr>
           <w:p>
             <w:pPr>
@@ -195,27 +277,47 @@
         </w:tc>
         <w:tc>
           <w:tcPr>
-            <w:tcW w:w="6293" w:type="dxa"/>
-          </w:tcPr>
-          <w:p>
-            <w:pPr>
-              <w:rPr>
-                <w:sz w:val="28"/>
-                <w:szCs w:val="28"/>
-              </w:rPr>
-            </w:pPr>
-            <w:r>
-              <w:rPr>
-                <w:sz w:val="28"/>
-                <w:szCs w:val="28"/>
-              </w:rPr>
-              <w:t>Unterschiede zwischen Funktionen und Methoden</w:t>
-            </w:r>
-          </w:p>
-        </w:tc>
-        <w:tc>
-          <w:tcPr>
-            <w:tcW w:w="2121" w:type="dxa"/>
+            <w:tcW w:w="10198" w:type="dxa"/>
+          </w:tcPr>
+          <w:p>
+            <w:pPr>
+              <w:rPr>
+                <w:sz w:val="28"/>
+                <w:szCs w:val="28"/>
+              </w:rPr>
+            </w:pPr>
+            <w:r>
+              <w:rPr>
+                <w:sz w:val="28"/>
+                <w:szCs w:val="28"/>
+              </w:rPr>
+              <w:t>Datentypen</w:t>
+            </w:r>
+          </w:p>
+        </w:tc>
+        <w:tc>
+          <w:tcPr>
+            <w:tcW w:w="1847" w:type="dxa"/>
+          </w:tcPr>
+          <w:p>
+            <w:pPr>
+              <w:rPr>
+                <w:sz w:val="28"/>
+                <w:szCs w:val="28"/>
+              </w:rPr>
+            </w:pPr>
+            <w:r>
+              <w:rPr>
+                <w:sz w:val="28"/>
+                <w:szCs w:val="28"/>
+              </w:rPr>
+              <w:t>6, 7, 8</w:t>
+            </w:r>
+          </w:p>
+        </w:tc>
+        <w:tc>
+          <w:tcPr>
+            <w:tcW w:w="1839" w:type="dxa"/>
             <w:tcBorders>
               <w:top w:val="single" w:sz="4" w:space="0" w:color="auto"/>
               <w:bottom w:val="single" w:sz="4" w:space="0" w:color="auto"/>
@@ -233,14 +335,7 @@
                 <w:sz w:val="28"/>
                 <w:szCs w:val="28"/>
               </w:rPr>
-              <w:t>1</w:t>
-            </w:r>
-            <w:r>
-              <w:rPr>
-                <w:sz w:val="28"/>
-                <w:szCs w:val="28"/>
-              </w:rPr>
-              <w:t>, 2</w:t>
+              <w:t>3</w:t>
             </w:r>
           </w:p>
         </w:tc>
@@ -248,7 +343,7 @@
       <w:tr>
         <w:tc>
           <w:tcPr>
-            <w:tcW w:w="653" w:type="dxa"/>
+            <w:tcW w:w="575" w:type="dxa"/>
           </w:tcPr>
           <w:p>
             <w:pPr>
@@ -267,27 +362,47 @@
         </w:tc>
         <w:tc>
           <w:tcPr>
-            <w:tcW w:w="6293" w:type="dxa"/>
-          </w:tcPr>
-          <w:p>
-            <w:pPr>
-              <w:rPr>
-                <w:sz w:val="28"/>
-                <w:szCs w:val="28"/>
-              </w:rPr>
-            </w:pPr>
-            <w:r>
-              <w:rPr>
-                <w:sz w:val="28"/>
-                <w:szCs w:val="28"/>
-              </w:rPr>
-              <w:t>Rechnen mit Zeichenketten und Zahlen</w:t>
-            </w:r>
-          </w:p>
-        </w:tc>
-        <w:tc>
-          <w:tcPr>
-            <w:tcW w:w="2121" w:type="dxa"/>
+            <w:tcW w:w="10198" w:type="dxa"/>
+          </w:tcPr>
+          <w:p>
+            <w:pPr>
+              <w:rPr>
+                <w:sz w:val="28"/>
+                <w:szCs w:val="28"/>
+              </w:rPr>
+            </w:pPr>
+            <w:r>
+              <w:rPr>
+                <w:sz w:val="28"/>
+                <w:szCs w:val="28"/>
+              </w:rPr>
+              <w:t>Konsole Eingabe/ Ausgabe</w:t>
+            </w:r>
+          </w:p>
+        </w:tc>
+        <w:tc>
+          <w:tcPr>
+            <w:tcW w:w="1847" w:type="dxa"/>
+          </w:tcPr>
+          <w:p>
+            <w:pPr>
+              <w:rPr>
+                <w:sz w:val="28"/>
+                <w:szCs w:val="28"/>
+              </w:rPr>
+            </w:pPr>
+            <w:r>
+              <w:rPr>
+                <w:sz w:val="28"/>
+                <w:szCs w:val="28"/>
+              </w:rPr>
+              <w:t>9</w:t>
+            </w:r>
+          </w:p>
+        </w:tc>
+        <w:tc>
+          <w:tcPr>
+            <w:tcW w:w="1839" w:type="dxa"/>
             <w:tcBorders>
               <w:top w:val="single" w:sz="4" w:space="0" w:color="auto"/>
             </w:tcBorders>
@@ -304,7 +419,7 @@
                 <w:sz w:val="28"/>
                 <w:szCs w:val="28"/>
               </w:rPr>
-              <w:t>2</w:t>
+              <w:t>4</w:t>
             </w:r>
           </w:p>
         </w:tc>
@@ -312,7 +427,7 @@
       <w:tr>
         <w:tc>
           <w:tcPr>
-            <w:tcW w:w="653" w:type="dxa"/>
+            <w:tcW w:w="575" w:type="dxa"/>
           </w:tcPr>
           <w:p>
             <w:pPr>
@@ -331,27 +446,47 @@
         </w:tc>
         <w:tc>
           <w:tcPr>
-            <w:tcW w:w="6293" w:type="dxa"/>
-          </w:tcPr>
-          <w:p>
-            <w:pPr>
-              <w:rPr>
-                <w:sz w:val="28"/>
-                <w:szCs w:val="28"/>
-              </w:rPr>
-            </w:pPr>
-            <w:r>
-              <w:rPr>
-                <w:sz w:val="28"/>
-                <w:szCs w:val="28"/>
-              </w:rPr>
-              <w:t>Listen und Wörterbücher</w:t>
-            </w:r>
-          </w:p>
-        </w:tc>
-        <w:tc>
-          <w:tcPr>
-            <w:tcW w:w="2121" w:type="dxa"/>
+            <w:tcW w:w="10198" w:type="dxa"/>
+          </w:tcPr>
+          <w:p>
+            <w:pPr>
+              <w:rPr>
+                <w:sz w:val="28"/>
+                <w:szCs w:val="28"/>
+              </w:rPr>
+            </w:pPr>
+            <w:r>
+              <w:rPr>
+                <w:sz w:val="28"/>
+                <w:szCs w:val="28"/>
+              </w:rPr>
+              <w:t xml:space="preserve">Fallunterscheidungen </w:t>
+            </w:r>
+          </w:p>
+        </w:tc>
+        <w:tc>
+          <w:tcPr>
+            <w:tcW w:w="1847" w:type="dxa"/>
+          </w:tcPr>
+          <w:p>
+            <w:pPr>
+              <w:rPr>
+                <w:sz w:val="28"/>
+                <w:szCs w:val="28"/>
+              </w:rPr>
+            </w:pPr>
+            <w:r>
+              <w:rPr>
+                <w:sz w:val="28"/>
+                <w:szCs w:val="28"/>
+              </w:rPr>
+              <w:t>10, 11</w:t>
+            </w:r>
+          </w:p>
+        </w:tc>
+        <w:tc>
+          <w:tcPr>
+            <w:tcW w:w="1839" w:type="dxa"/>
             <w:tcBorders>
               <w:bottom w:val="single" w:sz="4" w:space="0" w:color="auto"/>
             </w:tcBorders>
@@ -368,7 +503,7 @@
                 <w:sz w:val="28"/>
                 <w:szCs w:val="28"/>
               </w:rPr>
-              <w:t>3</w:t>
+              <w:t>5</w:t>
             </w:r>
           </w:p>
         </w:tc>
@@ -376,7 +511,7 @@
       <w:tr>
         <w:tc>
           <w:tcPr>
-            <w:tcW w:w="653" w:type="dxa"/>
+            <w:tcW w:w="575" w:type="dxa"/>
           </w:tcPr>
           <w:p>
             <w:pPr>
@@ -395,27 +530,47 @@
         </w:tc>
         <w:tc>
           <w:tcPr>
-            <w:tcW w:w="6293" w:type="dxa"/>
-          </w:tcPr>
-          <w:p>
-            <w:pPr>
-              <w:rPr>
-                <w:sz w:val="28"/>
-                <w:szCs w:val="28"/>
-              </w:rPr>
-            </w:pPr>
-            <w:r>
-              <w:rPr>
-                <w:sz w:val="28"/>
-                <w:szCs w:val="28"/>
-              </w:rPr>
-              <w:t xml:space="preserve">Benutzereingaben anfordern </w:t>
-            </w:r>
-          </w:p>
-        </w:tc>
-        <w:tc>
-          <w:tcPr>
-            <w:tcW w:w="2121" w:type="dxa"/>
+            <w:tcW w:w="10198" w:type="dxa"/>
+          </w:tcPr>
+          <w:p>
+            <w:pPr>
+              <w:rPr>
+                <w:sz w:val="28"/>
+                <w:szCs w:val="28"/>
+              </w:rPr>
+            </w:pPr>
+            <w:r>
+              <w:rPr>
+                <w:sz w:val="28"/>
+                <w:szCs w:val="28"/>
+              </w:rPr>
+              <w:t>Schleifen</w:t>
+            </w:r>
+          </w:p>
+        </w:tc>
+        <w:tc>
+          <w:tcPr>
+            <w:tcW w:w="1847" w:type="dxa"/>
+          </w:tcPr>
+          <w:p>
+            <w:pPr>
+              <w:rPr>
+                <w:sz w:val="28"/>
+                <w:szCs w:val="28"/>
+              </w:rPr>
+            </w:pPr>
+            <w:r>
+              <w:rPr>
+                <w:sz w:val="28"/>
+                <w:szCs w:val="28"/>
+              </w:rPr>
+              <w:t>12, 13</w:t>
+            </w:r>
+          </w:p>
+        </w:tc>
+        <w:tc>
+          <w:tcPr>
+            <w:tcW w:w="1839" w:type="dxa"/>
             <w:tcBorders>
               <w:bottom w:val="single" w:sz="4" w:space="0" w:color="auto"/>
             </w:tcBorders>
@@ -432,7 +587,7 @@
                 <w:sz w:val="28"/>
                 <w:szCs w:val="28"/>
               </w:rPr>
-              <w:t>3</w:t>
+              <w:t>6</w:t>
             </w:r>
           </w:p>
         </w:tc>
@@ -440,7 +595,7 @@
       <w:tr>
         <w:tc>
           <w:tcPr>
-            <w:tcW w:w="653" w:type="dxa"/>
+            <w:tcW w:w="575" w:type="dxa"/>
           </w:tcPr>
           <w:p>
             <w:pPr>
@@ -459,29 +614,48 @@
         </w:tc>
         <w:tc>
           <w:tcPr>
-            <w:tcW w:w="6293" w:type="dxa"/>
-          </w:tcPr>
-          <w:p>
-            <w:pPr>
-              <w:rPr>
-                <w:sz w:val="28"/>
-                <w:szCs w:val="28"/>
-              </w:rPr>
-            </w:pPr>
-            <w:r>
-              <w:rPr>
-                <w:sz w:val="28"/>
-                <w:szCs w:val="28"/>
-              </w:rPr>
-              <w:t>Fallunterscheidungen</w:t>
-            </w:r>
-          </w:p>
-        </w:tc>
-        <w:tc>
-          <w:tcPr>
-            <w:tcW w:w="2121" w:type="dxa"/>
+            <w:tcW w:w="10198" w:type="dxa"/>
+          </w:tcPr>
+          <w:p>
+            <w:pPr>
+              <w:rPr>
+                <w:sz w:val="28"/>
+                <w:szCs w:val="28"/>
+              </w:rPr>
+            </w:pPr>
+            <w:r>
+              <w:rPr>
+                <w:sz w:val="28"/>
+                <w:szCs w:val="28"/>
+              </w:rPr>
+              <w:t>Funktionen Input und Output</w:t>
+            </w:r>
+          </w:p>
+        </w:tc>
+        <w:tc>
+          <w:tcPr>
+            <w:tcW w:w="1847" w:type="dxa"/>
+          </w:tcPr>
+          <w:p>
+            <w:pPr>
+              <w:rPr>
+                <w:sz w:val="28"/>
+                <w:szCs w:val="28"/>
+              </w:rPr>
+            </w:pPr>
+            <w:r>
+              <w:rPr>
+                <w:sz w:val="28"/>
+                <w:szCs w:val="28"/>
+              </w:rPr>
+              <w:t>14, 15</w:t>
+            </w:r>
+          </w:p>
+        </w:tc>
+        <w:tc>
+          <w:tcPr>
+            <w:tcW w:w="1839" w:type="dxa"/>
             <w:tcBorders>
-              <w:top w:val="single" w:sz="4" w:space="0" w:color="auto"/>
               <w:bottom w:val="single" w:sz="4" w:space="0" w:color="auto"/>
             </w:tcBorders>
           </w:tcPr>
@@ -497,14 +671,7 @@
                 <w:sz w:val="28"/>
                 <w:szCs w:val="28"/>
               </w:rPr>
-              <w:t>4</w:t>
-            </w:r>
-            <w:r>
-              <w:rPr>
-                <w:sz w:val="28"/>
-                <w:szCs w:val="28"/>
-              </w:rPr>
-              <w:t>, 5</w:t>
+              <w:t>7</w:t>
             </w:r>
           </w:p>
         </w:tc>
@@ -512,7 +679,7 @@
       <w:tr>
         <w:tc>
           <w:tcPr>
-            <w:tcW w:w="653" w:type="dxa"/>
+            <w:tcW w:w="575" w:type="dxa"/>
           </w:tcPr>
           <w:p>
             <w:pPr>
@@ -531,41 +698,61 @@
         </w:tc>
         <w:tc>
           <w:tcPr>
-            <w:tcW w:w="6293" w:type="dxa"/>
-          </w:tcPr>
-          <w:p>
-            <w:pPr>
-              <w:rPr>
-                <w:sz w:val="28"/>
-                <w:szCs w:val="28"/>
-              </w:rPr>
-            </w:pPr>
-            <w:r>
-              <w:rPr>
-                <w:sz w:val="28"/>
-                <w:szCs w:val="28"/>
-              </w:rPr>
-              <w:t>Schleifen</w:t>
-            </w:r>
-            <w:r>
-              <w:rPr>
-                <w:sz w:val="28"/>
-                <w:szCs w:val="28"/>
-              </w:rPr>
-              <w:t xml:space="preserve"> </w:t>
-            </w:r>
-            <w:r>
-              <w:rPr>
-                <w:sz w:val="28"/>
-                <w:szCs w:val="28"/>
-              </w:rPr>
-              <w:t>– Computer errät Zahl</w:t>
-            </w:r>
-          </w:p>
-        </w:tc>
-        <w:tc>
-          <w:tcPr>
-            <w:tcW w:w="2121" w:type="dxa"/>
+            <w:tcW w:w="10198" w:type="dxa"/>
+          </w:tcPr>
+          <w:p>
+            <w:pPr>
+              <w:rPr>
+                <w:sz w:val="28"/>
+                <w:szCs w:val="28"/>
+              </w:rPr>
+            </w:pPr>
+            <w:r>
+              <w:rPr>
+                <w:sz w:val="28"/>
+                <w:szCs w:val="28"/>
+              </w:rPr>
+              <w:t xml:space="preserve">Aufgaben mit </w:t>
+            </w:r>
+            <w:r>
+              <w:rPr>
+                <w:sz w:val="28"/>
+                <w:szCs w:val="28"/>
+              </w:rPr>
+              <w:t>Funktionen</w:t>
+            </w:r>
+            <w:r>
+              <w:rPr>
+                <w:sz w:val="28"/>
+                <w:szCs w:val="28"/>
+              </w:rPr>
+              <w:t xml:space="preserve"> lösen</w:t>
+            </w:r>
+          </w:p>
+        </w:tc>
+        <w:tc>
+          <w:tcPr>
+            <w:tcW w:w="1847" w:type="dxa"/>
+          </w:tcPr>
+          <w:p>
+            <w:pPr>
+              <w:rPr>
+                <w:sz w:val="28"/>
+                <w:szCs w:val="28"/>
+              </w:rPr>
+            </w:pPr>
+            <w:r>
+              <w:rPr>
+                <w:sz w:val="28"/>
+                <w:szCs w:val="28"/>
+              </w:rPr>
+              <w:t>16, 17, 18</w:t>
+            </w:r>
+          </w:p>
+        </w:tc>
+        <w:tc>
+          <w:tcPr>
+            <w:tcW w:w="1839" w:type="dxa"/>
             <w:tcBorders>
               <w:bottom w:val="single" w:sz="4" w:space="0" w:color="auto"/>
             </w:tcBorders>
@@ -582,14 +769,7 @@
                 <w:sz w:val="28"/>
                 <w:szCs w:val="28"/>
               </w:rPr>
-              <w:t>4</w:t>
-            </w:r>
-            <w:r>
-              <w:rPr>
-                <w:sz w:val="28"/>
-                <w:szCs w:val="28"/>
-              </w:rPr>
-              <w:t>, 5</w:t>
+              <w:t>8, 9</w:t>
             </w:r>
           </w:p>
         </w:tc>
@@ -597,7 +777,7 @@
       <w:tr>
         <w:tc>
           <w:tcPr>
-            <w:tcW w:w="653" w:type="dxa"/>
+            <w:tcW w:w="575" w:type="dxa"/>
           </w:tcPr>
           <w:p>
             <w:pPr>
@@ -616,27 +796,47 @@
         </w:tc>
         <w:tc>
           <w:tcPr>
-            <w:tcW w:w="6293" w:type="dxa"/>
-          </w:tcPr>
-          <w:p>
-            <w:pPr>
-              <w:rPr>
-                <w:sz w:val="28"/>
-                <w:szCs w:val="28"/>
-              </w:rPr>
-            </w:pPr>
-            <w:r>
-              <w:rPr>
-                <w:sz w:val="28"/>
-                <w:szCs w:val="28"/>
-              </w:rPr>
-              <w:t>Einfacher Chatbot</w:t>
-            </w:r>
-          </w:p>
-        </w:tc>
-        <w:tc>
-          <w:tcPr>
-            <w:tcW w:w="2121" w:type="dxa"/>
+            <w:tcW w:w="10198" w:type="dxa"/>
+          </w:tcPr>
+          <w:p>
+            <w:pPr>
+              <w:rPr>
+                <w:sz w:val="28"/>
+                <w:szCs w:val="28"/>
+              </w:rPr>
+            </w:pPr>
+            <w:r>
+              <w:rPr>
+                <w:sz w:val="28"/>
+                <w:szCs w:val="28"/>
+              </w:rPr>
+              <w:t>Objekte</w:t>
+            </w:r>
+          </w:p>
+        </w:tc>
+        <w:tc>
+          <w:tcPr>
+            <w:tcW w:w="1847" w:type="dxa"/>
+          </w:tcPr>
+          <w:p>
+            <w:pPr>
+              <w:rPr>
+                <w:sz w:val="28"/>
+                <w:szCs w:val="28"/>
+              </w:rPr>
+            </w:pPr>
+            <w:r>
+              <w:rPr>
+                <w:sz w:val="28"/>
+                <w:szCs w:val="28"/>
+              </w:rPr>
+              <w:t>19, 20</w:t>
+            </w:r>
+          </w:p>
+        </w:tc>
+        <w:tc>
+          <w:tcPr>
+            <w:tcW w:w="1839" w:type="dxa"/>
             <w:tcBorders>
               <w:top w:val="single" w:sz="4" w:space="0" w:color="auto"/>
               <w:bottom w:val="single" w:sz="4" w:space="0" w:color="auto"/>
@@ -654,7 +854,7 @@
                 <w:sz w:val="28"/>
                 <w:szCs w:val="28"/>
               </w:rPr>
-              <w:t>6</w:t>
+              <w:t>10</w:t>
             </w:r>
           </w:p>
         </w:tc>
@@ -662,7 +862,7 @@
       <w:tr>
         <w:tc>
           <w:tcPr>
-            <w:tcW w:w="653" w:type="dxa"/>
+            <w:tcW w:w="575" w:type="dxa"/>
           </w:tcPr>
           <w:p>
             <w:pPr>
@@ -681,34 +881,104 @@
         </w:tc>
         <w:tc>
           <w:tcPr>
-            <w:tcW w:w="6293" w:type="dxa"/>
-          </w:tcPr>
-          <w:p>
-            <w:pPr>
-              <w:rPr>
-                <w:sz w:val="28"/>
-                <w:szCs w:val="28"/>
-              </w:rPr>
-            </w:pPr>
-            <w:r>
-              <w:rPr>
-                <w:sz w:val="28"/>
-                <w:szCs w:val="28"/>
-              </w:rPr>
-              <w:t>Funktionen</w:t>
-            </w:r>
-            <w:r>
-              <w:rPr>
-                <w:sz w:val="28"/>
-                <w:szCs w:val="28"/>
-              </w:rPr>
-              <w:t xml:space="preserve"> – Input und Output</w:t>
-            </w:r>
-          </w:p>
-        </w:tc>
-        <w:tc>
-          <w:tcPr>
-            <w:tcW w:w="2121" w:type="dxa"/>
+            <w:tcW w:w="10198" w:type="dxa"/>
+          </w:tcPr>
+          <w:p>
+            <w:pPr>
+              <w:rPr>
+                <w:sz w:val="28"/>
+                <w:szCs w:val="28"/>
+              </w:rPr>
+            </w:pPr>
+            <w:r>
+              <w:rPr>
+                <w:sz w:val="28"/>
+                <w:szCs w:val="28"/>
+              </w:rPr>
+              <w:t>Anwendung (1):</w:t>
+            </w:r>
+            <w:r>
+              <w:rPr>
+                <w:sz w:val="28"/>
+                <w:szCs w:val="28"/>
+              </w:rPr>
+              <w:t xml:space="preserve"> </w:t>
+            </w:r>
+            <w:r>
+              <w:rPr>
+                <w:sz w:val="28"/>
+                <w:szCs w:val="28"/>
+              </w:rPr>
+              <w:br/>
+              <w:t xml:space="preserve">Ein animierter </w:t>
+            </w:r>
+            <w:r>
+              <w:rPr>
+                <w:sz w:val="28"/>
+                <w:szCs w:val="28"/>
+              </w:rPr>
+              <w:t>Robote</w:t>
+            </w:r>
+            <w:r>
+              <w:rPr>
+                <w:sz w:val="28"/>
+                <w:szCs w:val="28"/>
+              </w:rPr>
+              <w:t>r, der</w:t>
+            </w:r>
+            <w:r>
+              <w:rPr>
+                <w:sz w:val="28"/>
+                <w:szCs w:val="28"/>
+              </w:rPr>
+              <w:t xml:space="preserve"> selbstständig den Weg aus </w:t>
+            </w:r>
+            <w:r>
+              <w:rPr>
+                <w:sz w:val="28"/>
+                <w:szCs w:val="28"/>
+              </w:rPr>
+              <w:t>einem</w:t>
+            </w:r>
+            <w:r>
+              <w:rPr>
+                <w:sz w:val="28"/>
+                <w:szCs w:val="28"/>
+              </w:rPr>
+              <w:t xml:space="preserve"> Irrgarten</w:t>
+            </w:r>
+            <w:r>
+              <w:rPr>
+                <w:sz w:val="28"/>
+                <w:szCs w:val="28"/>
+              </w:rPr>
+              <w:t xml:space="preserve"> findet</w:t>
+            </w:r>
+          </w:p>
+        </w:tc>
+        <w:tc>
+          <w:tcPr>
+            <w:tcW w:w="1847" w:type="dxa"/>
+          </w:tcPr>
+          <w:p>
+            <w:pPr>
+              <w:rPr>
+                <w:sz w:val="28"/>
+                <w:szCs w:val="28"/>
+              </w:rPr>
+            </w:pPr>
+            <w:r>
+              <w:rPr>
+                <w:sz w:val="28"/>
+                <w:szCs w:val="28"/>
+              </w:rPr>
+              <w:t>21, 22, 23, 24, 25, 26, 27, 28</w:t>
+            </w:r>
+          </w:p>
+        </w:tc>
+        <w:tc>
+          <w:tcPr>
+            <w:tcW w:w="1839" w:type="dxa"/>
             <w:tcBorders>
               <w:bottom w:val="single" w:sz="4" w:space="0" w:color="auto"/>
             </w:tcBorders>
@@ -725,7 +995,7 @@
                 <w:sz w:val="28"/>
                 <w:szCs w:val="28"/>
               </w:rPr>
-              <w:t>7</w:t>
+              <w:t xml:space="preserve">11, 12, 13, 14, </w:t>
             </w:r>
           </w:p>
         </w:tc>
@@ -733,7 +1003,7 @@
       <w:tr>
         <w:tc>
           <w:tcPr>
-            <w:tcW w:w="653" w:type="dxa"/>
+            <w:tcW w:w="575" w:type="dxa"/>
           </w:tcPr>
           <w:p>
             <w:pPr>
@@ -752,21 +1022,35 @@
         </w:tc>
         <w:tc>
           <w:tcPr>
-            <w:tcW w:w="6293" w:type="dxa"/>
-          </w:tcPr>
-          <w:p>
-            <w:pPr>
-              <w:rPr>
-                <w:sz w:val="28"/>
-                <w:szCs w:val="28"/>
-              </w:rPr>
-            </w:pPr>
-            <w:r>
-              <w:rPr>
-                <w:sz w:val="28"/>
-                <w:szCs w:val="28"/>
-              </w:rPr>
-              <w:t>Aufgaben</w:t>
+            <w:tcW w:w="10198" w:type="dxa"/>
+          </w:tcPr>
+          <w:p>
+            <w:pPr>
+              <w:rPr>
+                <w:sz w:val="28"/>
+                <w:szCs w:val="28"/>
+              </w:rPr>
+            </w:pPr>
+            <w:r>
+              <w:rPr>
+                <w:sz w:val="28"/>
+                <w:szCs w:val="28"/>
+              </w:rPr>
+              <w:t xml:space="preserve">Anwendung </w:t>
+            </w:r>
+            <w:r>
+              <w:rPr>
+                <w:sz w:val="28"/>
+                <w:szCs w:val="28"/>
+              </w:rPr>
+              <w:t>(2)</w:t>
+            </w:r>
+            <w:r>
+              <w:rPr>
+                <w:sz w:val="28"/>
+                <w:szCs w:val="28"/>
+              </w:rPr>
+              <w:t xml:space="preserve">: </w:t>
             </w:r>
             <w:r>
               <w:rPr>
@@ -780,55 +1064,55 @@
                 <w:sz w:val="28"/>
                 <w:szCs w:val="28"/>
               </w:rPr>
-              <w:t>mit</w:t>
-            </w:r>
-            <w:r>
-              <w:rPr>
-                <w:sz w:val="28"/>
-                <w:szCs w:val="28"/>
-              </w:rPr>
-              <w:t xml:space="preserve"> </w:t>
-            </w:r>
-            <w:r>
-              <w:rPr>
-                <w:sz w:val="28"/>
-                <w:szCs w:val="28"/>
-              </w:rPr>
-              <w:t>Funktionen</w:t>
-            </w:r>
-            <w:r>
-              <w:rPr>
-                <w:sz w:val="28"/>
-                <w:szCs w:val="28"/>
-              </w:rPr>
-              <w:t xml:space="preserve"> </w:t>
-            </w:r>
-            <w:r>
-              <w:rPr>
-                <w:sz w:val="28"/>
-                <w:szCs w:val="28"/>
-              </w:rPr>
-              <w:t>l</w:t>
-            </w:r>
-            <w:r>
-              <w:rPr>
-                <w:sz w:val="28"/>
-                <w:szCs w:val="28"/>
-              </w:rPr>
-              <w:t>ö</w:t>
-            </w:r>
-            <w:r>
-              <w:rPr>
-                <w:sz w:val="28"/>
-                <w:szCs w:val="28"/>
-              </w:rPr>
-              <w:t>sen</w:t>
-            </w:r>
-          </w:p>
-        </w:tc>
-        <w:tc>
-          <w:tcPr>
-            <w:tcW w:w="2121" w:type="dxa"/>
+              <w:br/>
+              <w:t xml:space="preserve">Ein </w:t>
+            </w:r>
+            <w:r>
+              <w:rPr>
+                <w:sz w:val="28"/>
+                <w:szCs w:val="28"/>
+              </w:rPr>
+              <w:t>Computerspiel</w:t>
+            </w:r>
+            <w:r>
+              <w:rPr>
+                <w:sz w:val="28"/>
+                <w:szCs w:val="28"/>
+              </w:rPr>
+              <w:t xml:space="preserve"> mit einem animierten</w:t>
+            </w:r>
+            <w:r>
+              <w:rPr>
+                <w:sz w:val="28"/>
+                <w:szCs w:val="28"/>
+              </w:rPr>
+              <w:t xml:space="preserve"> Auto und Gegenverkehr</w:t>
+            </w:r>
+            <w:r>
+              <w:rPr>
+                <w:sz w:val="28"/>
+                <w:szCs w:val="28"/>
+              </w:rPr>
+              <w:t>. Ihr steuert das Auto.</w:t>
+            </w:r>
+          </w:p>
+        </w:tc>
+        <w:tc>
+          <w:tcPr>
+            <w:tcW w:w="1847" w:type="dxa"/>
+          </w:tcPr>
+          <w:p>
+            <w:pPr>
+              <w:rPr>
+                <w:sz w:val="28"/>
+                <w:szCs w:val="28"/>
+              </w:rPr>
+            </w:pPr>
+          </w:p>
+        </w:tc>
+        <w:tc>
+          <w:tcPr>
+            <w:tcW w:w="1839" w:type="dxa"/>
             <w:tcBorders>
               <w:top w:val="single" w:sz="4" w:space="0" w:color="auto"/>
               <w:bottom w:val="single" w:sz="4" w:space="0" w:color="auto"/>
@@ -846,780 +1130,7 @@
                 <w:sz w:val="28"/>
                 <w:szCs w:val="28"/>
               </w:rPr>
-              <w:t>8</w:t>
-            </w:r>
-            <w:r>
-              <w:rPr>
-                <w:sz w:val="28"/>
-                <w:szCs w:val="28"/>
-              </w:rPr>
-              <w:t>, 9</w:t>
-            </w:r>
-          </w:p>
-        </w:tc>
-      </w:tr>
-      <w:tr>
-        <w:tc>
-          <w:tcPr>
-            <w:tcW w:w="653" w:type="dxa"/>
-          </w:tcPr>
-          <w:p>
-            <w:pPr>
-              <w:pStyle w:val="Listenabsatz"/>
-              <w:numPr>
-                <w:ilvl w:val="0"/>
-                <w:numId w:val="5"/>
-              </w:numPr>
-              <w:ind w:left="357" w:hanging="357"/>
-              <w:rPr>
-                <w:sz w:val="28"/>
-                <w:szCs w:val="28"/>
-              </w:rPr>
-            </w:pPr>
-          </w:p>
-        </w:tc>
-        <w:tc>
-          <w:tcPr>
-            <w:tcW w:w="6293" w:type="dxa"/>
-          </w:tcPr>
-          <w:p>
-            <w:pPr>
-              <w:rPr>
-                <w:sz w:val="28"/>
-                <w:szCs w:val="28"/>
-              </w:rPr>
-            </w:pPr>
-            <w:r>
-              <w:rPr>
-                <w:sz w:val="28"/>
-                <w:szCs w:val="28"/>
-              </w:rPr>
-              <w:t>Objekt-orientierte Programmierung</w:t>
-            </w:r>
-            <w:r>
-              <w:rPr>
-                <w:sz w:val="28"/>
-                <w:szCs w:val="28"/>
-              </w:rPr>
-              <w:t xml:space="preserve"> (OOP) – Klassen </w:t>
-            </w:r>
-          </w:p>
-        </w:tc>
-        <w:tc>
-          <w:tcPr>
-            <w:tcW w:w="2121" w:type="dxa"/>
-            <w:tcBorders>
-              <w:bottom w:val="single" w:sz="4" w:space="0" w:color="auto"/>
-            </w:tcBorders>
-          </w:tcPr>
-          <w:p>
-            <w:pPr>
-              <w:rPr>
-                <w:sz w:val="28"/>
-                <w:szCs w:val="28"/>
-              </w:rPr>
-            </w:pPr>
-            <w:r>
-              <w:rPr>
-                <w:sz w:val="28"/>
-                <w:szCs w:val="28"/>
-              </w:rPr>
-              <w:t>10</w:t>
-            </w:r>
-          </w:p>
-        </w:tc>
-      </w:tr>
-      <w:tr>
-        <w:tc>
-          <w:tcPr>
-            <w:tcW w:w="653" w:type="dxa"/>
-          </w:tcPr>
-          <w:p>
-            <w:pPr>
-              <w:pStyle w:val="Listenabsatz"/>
-              <w:numPr>
-                <w:ilvl w:val="0"/>
-                <w:numId w:val="5"/>
-              </w:numPr>
-              <w:ind w:left="357" w:hanging="357"/>
-              <w:rPr>
-                <w:sz w:val="28"/>
-                <w:szCs w:val="28"/>
-              </w:rPr>
-            </w:pPr>
-          </w:p>
-        </w:tc>
-        <w:tc>
-          <w:tcPr>
-            <w:tcW w:w="6293" w:type="dxa"/>
-          </w:tcPr>
-          <w:p>
-            <w:pPr>
-              <w:rPr>
-                <w:sz w:val="28"/>
-                <w:szCs w:val="28"/>
-              </w:rPr>
-            </w:pPr>
-            <w:r>
-              <w:rPr>
-                <w:sz w:val="28"/>
-                <w:szCs w:val="28"/>
-              </w:rPr>
-              <w:t>OOP – Vererbung bei Klassen</w:t>
-            </w:r>
-          </w:p>
-        </w:tc>
-        <w:tc>
-          <w:tcPr>
-            <w:tcW w:w="2121" w:type="dxa"/>
-          </w:tcPr>
-          <w:p>
-            <w:pPr>
-              <w:rPr>
-                <w:sz w:val="28"/>
-                <w:szCs w:val="28"/>
-              </w:rPr>
-            </w:pPr>
-            <w:r>
-              <w:rPr>
-                <w:sz w:val="28"/>
-                <w:szCs w:val="28"/>
-              </w:rPr>
-              <w:t>11</w:t>
-            </w:r>
-          </w:p>
-        </w:tc>
-      </w:tr>
-      <w:tr>
-        <w:tc>
-          <w:tcPr>
-            <w:tcW w:w="653" w:type="dxa"/>
-          </w:tcPr>
-          <w:p>
-            <w:pPr>
-              <w:pStyle w:val="Listenabsatz"/>
-              <w:numPr>
-                <w:ilvl w:val="0"/>
-                <w:numId w:val="5"/>
-              </w:numPr>
-              <w:ind w:left="357" w:hanging="357"/>
-              <w:rPr>
-                <w:sz w:val="28"/>
-                <w:szCs w:val="28"/>
-              </w:rPr>
-            </w:pPr>
-          </w:p>
-        </w:tc>
-        <w:tc>
-          <w:tcPr>
-            <w:tcW w:w="6293" w:type="dxa"/>
-          </w:tcPr>
-          <w:p>
-            <w:pPr>
-              <w:rPr>
-                <w:sz w:val="28"/>
-                <w:szCs w:val="28"/>
-              </w:rPr>
-            </w:pPr>
-            <w:r>
-              <w:rPr>
-                <w:sz w:val="28"/>
-                <w:szCs w:val="28"/>
-              </w:rPr>
-              <w:t>Unittest</w:t>
-            </w:r>
-          </w:p>
-        </w:tc>
-        <w:tc>
-          <w:tcPr>
-            <w:tcW w:w="2121" w:type="dxa"/>
-            <w:tcBorders>
-              <w:top w:val="single" w:sz="4" w:space="0" w:color="auto"/>
-              <w:bottom w:val="single" w:sz="4" w:space="0" w:color="auto"/>
-            </w:tcBorders>
-          </w:tcPr>
-          <w:p>
-            <w:pPr>
-              <w:rPr>
-                <w:sz w:val="28"/>
-                <w:szCs w:val="28"/>
-              </w:rPr>
-            </w:pPr>
-          </w:p>
-        </w:tc>
-      </w:tr>
-      <w:tr>
-        <w:tc>
-          <w:tcPr>
-            <w:tcW w:w="653" w:type="dxa"/>
-          </w:tcPr>
-          <w:p>
-            <w:pPr>
-              <w:pStyle w:val="Listenabsatz"/>
-              <w:numPr>
-                <w:ilvl w:val="0"/>
-                <w:numId w:val="5"/>
-              </w:numPr>
-              <w:ind w:left="357" w:hanging="357"/>
-              <w:rPr>
-                <w:sz w:val="28"/>
-                <w:szCs w:val="28"/>
-              </w:rPr>
-            </w:pPr>
-          </w:p>
-        </w:tc>
-        <w:tc>
-          <w:tcPr>
-            <w:tcW w:w="6293" w:type="dxa"/>
-          </w:tcPr>
-          <w:p>
-            <w:pPr>
-              <w:rPr>
-                <w:sz w:val="28"/>
-                <w:szCs w:val="28"/>
-              </w:rPr>
-            </w:pPr>
-            <w:r>
-              <w:rPr>
-                <w:sz w:val="28"/>
-                <w:szCs w:val="28"/>
-              </w:rPr>
-              <w:t>Zweidimensionale Arrays</w:t>
-            </w:r>
-            <w:r>
-              <w:rPr>
-                <w:sz w:val="28"/>
-                <w:szCs w:val="28"/>
-              </w:rPr>
-              <w:t xml:space="preserve"> – Irrgarten </w:t>
-            </w:r>
-          </w:p>
-        </w:tc>
-        <w:tc>
-          <w:tcPr>
-            <w:tcW w:w="2121" w:type="dxa"/>
-            <w:tcBorders>
-              <w:top w:val="single" w:sz="4" w:space="0" w:color="auto"/>
-            </w:tcBorders>
-          </w:tcPr>
-          <w:p>
-            <w:pPr>
-              <w:rPr>
-                <w:sz w:val="28"/>
-                <w:szCs w:val="28"/>
-              </w:rPr>
-            </w:pPr>
-          </w:p>
-        </w:tc>
-      </w:tr>
-      <w:tr>
-        <w:tc>
-          <w:tcPr>
-            <w:tcW w:w="653" w:type="dxa"/>
-          </w:tcPr>
-          <w:p>
-            <w:pPr>
-              <w:pStyle w:val="Listenabsatz"/>
-              <w:numPr>
-                <w:ilvl w:val="0"/>
-                <w:numId w:val="5"/>
-              </w:numPr>
-              <w:ind w:left="357" w:hanging="357"/>
-              <w:rPr>
-                <w:sz w:val="28"/>
-                <w:szCs w:val="28"/>
-              </w:rPr>
-            </w:pPr>
-          </w:p>
-        </w:tc>
-        <w:tc>
-          <w:tcPr>
-            <w:tcW w:w="6293" w:type="dxa"/>
-          </w:tcPr>
-          <w:p>
-            <w:pPr>
-              <w:rPr>
-                <w:sz w:val="28"/>
-                <w:szCs w:val="28"/>
-              </w:rPr>
-            </w:pPr>
-            <w:r>
-              <w:rPr>
-                <w:sz w:val="28"/>
-                <w:szCs w:val="28"/>
-              </w:rPr>
-              <w:t>Zustandsm</w:t>
-            </w:r>
-            <w:r>
-              <w:rPr>
-                <w:sz w:val="28"/>
-                <w:szCs w:val="28"/>
-              </w:rPr>
-              <w:t>a</w:t>
-            </w:r>
-            <w:r>
-              <w:rPr>
-                <w:sz w:val="28"/>
-                <w:szCs w:val="28"/>
-              </w:rPr>
-              <w:t>s</w:t>
-            </w:r>
-            <w:r>
-              <w:rPr>
-                <w:sz w:val="28"/>
-                <w:szCs w:val="28"/>
-              </w:rPr>
-              <w:t>chine – Ampel</w:t>
-            </w:r>
-          </w:p>
-        </w:tc>
-        <w:tc>
-          <w:tcPr>
-            <w:tcW w:w="2121" w:type="dxa"/>
-          </w:tcPr>
-          <w:p>
-            <w:pPr>
-              <w:rPr>
-                <w:sz w:val="28"/>
-                <w:szCs w:val="28"/>
-              </w:rPr>
-            </w:pPr>
-            <w:r>
-              <w:rPr>
-                <w:sz w:val="28"/>
-                <w:szCs w:val="28"/>
-              </w:rPr>
-              <w:t>12</w:t>
-            </w:r>
-            <w:r>
-              <w:rPr>
-                <w:sz w:val="28"/>
-                <w:szCs w:val="28"/>
-              </w:rPr>
-              <w:t>, 13</w:t>
-            </w:r>
-          </w:p>
-        </w:tc>
-      </w:tr>
-      <w:tr>
-        <w:tc>
-          <w:tcPr>
-            <w:tcW w:w="653" w:type="dxa"/>
-          </w:tcPr>
-          <w:p>
-            <w:pPr>
-              <w:pStyle w:val="Listenabsatz"/>
-              <w:numPr>
-                <w:ilvl w:val="0"/>
-                <w:numId w:val="5"/>
-              </w:numPr>
-              <w:ind w:left="357" w:hanging="357"/>
-              <w:rPr>
-                <w:sz w:val="28"/>
-                <w:szCs w:val="28"/>
-              </w:rPr>
-            </w:pPr>
-          </w:p>
-        </w:tc>
-        <w:tc>
-          <w:tcPr>
-            <w:tcW w:w="6293" w:type="dxa"/>
-          </w:tcPr>
-          <w:p>
-            <w:pPr>
-              <w:rPr>
-                <w:sz w:val="28"/>
-                <w:szCs w:val="28"/>
-              </w:rPr>
-            </w:pPr>
-            <w:r>
-              <w:rPr>
-                <w:sz w:val="28"/>
-                <w:szCs w:val="28"/>
-              </w:rPr>
-              <w:t>GUI mit tkinter – Computer errät Zahl</w:t>
-            </w:r>
-          </w:p>
-        </w:tc>
-        <w:tc>
-          <w:tcPr>
-            <w:tcW w:w="2121" w:type="dxa"/>
-          </w:tcPr>
-          <w:p>
-            <w:pPr>
-              <w:rPr>
-                <w:sz w:val="28"/>
-                <w:szCs w:val="28"/>
-              </w:rPr>
-            </w:pPr>
-            <w:r>
-              <w:rPr>
-                <w:sz w:val="28"/>
-                <w:szCs w:val="28"/>
-              </w:rPr>
-              <w:t>14</w:t>
-            </w:r>
-          </w:p>
-        </w:tc>
-      </w:tr>
-      <w:tr>
-        <w:tc>
-          <w:tcPr>
-            <w:tcW w:w="653" w:type="dxa"/>
-          </w:tcPr>
-          <w:p>
-            <w:pPr>
-              <w:pStyle w:val="Listenabsatz"/>
-              <w:numPr>
-                <w:ilvl w:val="0"/>
-                <w:numId w:val="5"/>
-              </w:numPr>
-              <w:ind w:left="357" w:hanging="357"/>
-              <w:rPr>
-                <w:sz w:val="28"/>
-                <w:szCs w:val="28"/>
-              </w:rPr>
-            </w:pPr>
-          </w:p>
-        </w:tc>
-        <w:tc>
-          <w:tcPr>
-            <w:tcW w:w="6293" w:type="dxa"/>
-          </w:tcPr>
-          <w:p>
-            <w:pPr>
-              <w:rPr>
-                <w:sz w:val="28"/>
-                <w:szCs w:val="28"/>
-              </w:rPr>
-            </w:pPr>
-            <w:r>
-              <w:rPr>
-                <w:sz w:val="28"/>
-                <w:szCs w:val="28"/>
-              </w:rPr>
-              <w:t>Turtle Grafik – Snake Game</w:t>
-            </w:r>
-          </w:p>
-        </w:tc>
-        <w:tc>
-          <w:tcPr>
-            <w:tcW w:w="2121" w:type="dxa"/>
-          </w:tcPr>
-          <w:p>
-            <w:pPr>
-              <w:rPr>
-                <w:sz w:val="28"/>
-                <w:szCs w:val="28"/>
-              </w:rPr>
-            </w:pPr>
-          </w:p>
-        </w:tc>
-      </w:tr>
-      <w:tr>
-        <w:tc>
-          <w:tcPr>
-            <w:tcW w:w="653" w:type="dxa"/>
-          </w:tcPr>
-          <w:p>
-            <w:pPr>
-              <w:pStyle w:val="Listenabsatz"/>
-              <w:numPr>
-                <w:ilvl w:val="0"/>
-                <w:numId w:val="5"/>
-              </w:numPr>
-              <w:ind w:left="357" w:hanging="357"/>
-              <w:rPr>
-                <w:sz w:val="28"/>
-                <w:szCs w:val="28"/>
-              </w:rPr>
-            </w:pPr>
-          </w:p>
-        </w:tc>
-        <w:tc>
-          <w:tcPr>
-            <w:tcW w:w="6293" w:type="dxa"/>
-          </w:tcPr>
-          <w:p>
-            <w:pPr>
-              <w:rPr>
-                <w:sz w:val="28"/>
-                <w:szCs w:val="28"/>
-              </w:rPr>
-            </w:pPr>
-            <w:r>
-              <w:rPr>
-                <w:sz w:val="28"/>
-                <w:szCs w:val="28"/>
-              </w:rPr>
-              <w:t>Dateien lesen</w:t>
-            </w:r>
-          </w:p>
-        </w:tc>
-        <w:tc>
-          <w:tcPr>
-            <w:tcW w:w="2121" w:type="dxa"/>
-          </w:tcPr>
-          <w:p>
-            <w:pPr>
-              <w:rPr>
-                <w:sz w:val="28"/>
-                <w:szCs w:val="28"/>
-              </w:rPr>
-            </w:pPr>
-          </w:p>
-        </w:tc>
-      </w:tr>
-      <w:tr>
-        <w:tc>
-          <w:tcPr>
-            <w:tcW w:w="653" w:type="dxa"/>
-          </w:tcPr>
-          <w:p>
-            <w:pPr>
-              <w:pStyle w:val="Listenabsatz"/>
-              <w:numPr>
-                <w:ilvl w:val="0"/>
-                <w:numId w:val="5"/>
-              </w:numPr>
-              <w:ind w:left="357" w:hanging="357"/>
-              <w:rPr>
-                <w:sz w:val="28"/>
-                <w:szCs w:val="28"/>
-              </w:rPr>
-            </w:pPr>
-          </w:p>
-        </w:tc>
-        <w:tc>
-          <w:tcPr>
-            <w:tcW w:w="6293" w:type="dxa"/>
-          </w:tcPr>
-          <w:p>
-            <w:pPr>
-              <w:rPr>
-                <w:sz w:val="28"/>
-                <w:szCs w:val="28"/>
-              </w:rPr>
-            </w:pPr>
-            <w:r>
-              <w:rPr>
-                <w:sz w:val="28"/>
-                <w:szCs w:val="28"/>
-              </w:rPr>
-              <w:t>Dateien schreiben</w:t>
-            </w:r>
-          </w:p>
-        </w:tc>
-        <w:tc>
-          <w:tcPr>
-            <w:tcW w:w="2121" w:type="dxa"/>
-            <w:tcBorders>
-              <w:bottom w:val="single" w:sz="4" w:space="0" w:color="auto"/>
-            </w:tcBorders>
-          </w:tcPr>
-          <w:p>
-            <w:pPr>
-              <w:rPr>
-                <w:sz w:val="28"/>
-                <w:szCs w:val="28"/>
-              </w:rPr>
-            </w:pPr>
-          </w:p>
-        </w:tc>
-      </w:tr>
-      <w:tr>
-        <w:tc>
-          <w:tcPr>
-            <w:tcW w:w="653" w:type="dxa"/>
-          </w:tcPr>
-          <w:p>
-            <w:pPr>
-              <w:pStyle w:val="Listenabsatz"/>
-              <w:numPr>
-                <w:ilvl w:val="0"/>
-                <w:numId w:val="5"/>
-              </w:numPr>
-              <w:ind w:left="357" w:hanging="357"/>
-              <w:rPr>
-                <w:sz w:val="28"/>
-                <w:szCs w:val="28"/>
-              </w:rPr>
-            </w:pPr>
-          </w:p>
-        </w:tc>
-        <w:tc>
-          <w:tcPr>
-            <w:tcW w:w="6293" w:type="dxa"/>
-          </w:tcPr>
-          <w:p>
-            <w:pPr>
-              <w:rPr>
-                <w:sz w:val="28"/>
-                <w:szCs w:val="28"/>
-              </w:rPr>
-            </w:pPr>
-            <w:r>
-              <w:rPr>
-                <w:sz w:val="28"/>
-                <w:szCs w:val="28"/>
-              </w:rPr>
-              <w:t>Bibliothek pygame – Traffic Game</w:t>
-            </w:r>
-          </w:p>
-        </w:tc>
-        <w:tc>
-          <w:tcPr>
-            <w:tcW w:w="2121" w:type="dxa"/>
-          </w:tcPr>
-          <w:p>
-            <w:pPr>
-              <w:rPr>
-                <w:sz w:val="28"/>
-                <w:szCs w:val="28"/>
-              </w:rPr>
-            </w:pPr>
-            <w:r>
-              <w:rPr>
-                <w:sz w:val="28"/>
-                <w:szCs w:val="28"/>
-              </w:rPr>
-              <w:t>17</w:t>
-            </w:r>
-          </w:p>
-        </w:tc>
-      </w:tr>
-      <w:tr>
-        <w:tc>
-          <w:tcPr>
-            <w:tcW w:w="653" w:type="dxa"/>
-          </w:tcPr>
-          <w:p>
-            <w:pPr>
-              <w:pStyle w:val="Listenabsatz"/>
-              <w:numPr>
-                <w:ilvl w:val="0"/>
-                <w:numId w:val="5"/>
-              </w:numPr>
-              <w:ind w:left="357" w:hanging="357"/>
-              <w:rPr>
-                <w:sz w:val="28"/>
-                <w:szCs w:val="28"/>
-              </w:rPr>
-            </w:pPr>
-          </w:p>
-        </w:tc>
-        <w:tc>
-          <w:tcPr>
-            <w:tcW w:w="6293" w:type="dxa"/>
-          </w:tcPr>
-          <w:p>
-            <w:pPr>
-              <w:rPr>
-                <w:sz w:val="28"/>
-                <w:szCs w:val="28"/>
-              </w:rPr>
-            </w:pPr>
-            <w:r>
-              <w:rPr>
-                <w:sz w:val="28"/>
-                <w:szCs w:val="28"/>
-              </w:rPr>
-              <w:t xml:space="preserve">Künstliche Intelligenz (KI) – Perzeptron </w:t>
-            </w:r>
-          </w:p>
-        </w:tc>
-        <w:tc>
-          <w:tcPr>
-            <w:tcW w:w="2121" w:type="dxa"/>
-          </w:tcPr>
-          <w:p>
-            <w:pPr>
-              <w:rPr>
-                <w:sz w:val="28"/>
-                <w:szCs w:val="28"/>
-              </w:rPr>
-            </w:pPr>
-            <w:r>
-              <w:rPr>
-                <w:sz w:val="28"/>
-                <w:szCs w:val="28"/>
-              </w:rPr>
-              <w:t>15</w:t>
-            </w:r>
-            <w:r>
-              <w:rPr>
-                <w:sz w:val="28"/>
-                <w:szCs w:val="28"/>
-              </w:rPr>
-              <w:t>, 16</w:t>
-            </w:r>
-          </w:p>
-        </w:tc>
-      </w:tr>
-      <w:tr>
-        <w:tc>
-          <w:tcPr>
-            <w:tcW w:w="653" w:type="dxa"/>
-          </w:tcPr>
-          <w:p>
-            <w:pPr>
-              <w:pStyle w:val="Listenabsatz"/>
-              <w:numPr>
-                <w:ilvl w:val="0"/>
-                <w:numId w:val="5"/>
-              </w:numPr>
-              <w:ind w:left="357" w:hanging="357"/>
-              <w:rPr>
-                <w:sz w:val="28"/>
-                <w:szCs w:val="28"/>
-              </w:rPr>
-            </w:pPr>
-          </w:p>
-        </w:tc>
-        <w:tc>
-          <w:tcPr>
-            <w:tcW w:w="6293" w:type="dxa"/>
-          </w:tcPr>
-          <w:p>
-            <w:pPr>
-              <w:rPr>
-                <w:sz w:val="28"/>
-                <w:szCs w:val="28"/>
-              </w:rPr>
-            </w:pPr>
-            <w:r>
-              <w:rPr>
-                <w:sz w:val="28"/>
-                <w:szCs w:val="28"/>
-              </w:rPr>
-              <w:t xml:space="preserve">KI – </w:t>
-            </w:r>
-            <w:r>
-              <w:rPr>
-                <w:sz w:val="28"/>
-                <w:szCs w:val="28"/>
-              </w:rPr>
-              <w:t>Machine Learning Modelle trainieren und nutzen</w:t>
-            </w:r>
-          </w:p>
-        </w:tc>
-        <w:tc>
-          <w:tcPr>
-            <w:tcW w:w="2121" w:type="dxa"/>
-          </w:tcPr>
-          <w:p>
-            <w:pPr>
-              <w:rPr>
-                <w:sz w:val="28"/>
-                <w:szCs w:val="28"/>
-              </w:rPr>
-            </w:pPr>
-            <w:r>
-              <w:rPr>
-                <w:sz w:val="28"/>
-                <w:szCs w:val="28"/>
-              </w:rPr>
-              <w:t>16</w:t>
+              <w:t>15, 16, 17, 18</w:t>
             </w:r>
           </w:p>
         </w:tc>
@@ -1636,8 +1147,8 @@
     <w:sectPr>
       <w:headerReference w:type="default" r:id="rId8"/>
       <w:footerReference w:type="default" r:id="rId9"/>
-      <w:pgSz w:w="11906" w:h="16838"/>
-      <w:pgMar w:top="1417" w:right="1417" w:bottom="1134" w:left="1417" w:header="708" w:footer="708" w:gutter="0"/>
+      <w:pgSz w:w="16838" w:h="11906" w:orient="landscape"/>
+      <w:pgMar w:top="1417" w:right="1417" w:bottom="1417" w:left="1134" w:header="708" w:footer="708" w:gutter="0"/>
       <w:cols w:space="708"/>
       <w:docGrid w:linePitch="360"/>
     </w:sectPr>
@@ -1736,6 +1247,24 @@
       <w:tab/>
     </w:r>
     <w:r>
+      <w:tab/>
+    </w:r>
+    <w:r>
+      <w:tab/>
+    </w:r>
+    <w:r>
+      <w:tab/>
+    </w:r>
+    <w:r>
+      <w:tab/>
+    </w:r>
+    <w:r>
+      <w:tab/>
+    </w:r>
+    <w:r>
+      <w:tab/>
+    </w:r>
+    <w:r>
       <w:fldChar w:fldCharType="begin"/>
     </w:r>
     <w:r>
@@ -1748,7 +1277,7 @@
       <w:rPr>
         <w:noProof/>
       </w:rPr>
-      <w:t>11.03.2025</w:t>
+      <w:t>29.05.2025</w:t>
     </w:r>
     <w:r>
       <w:fldChar w:fldCharType="end"/>

</xml_diff>

<commit_message>
Inhaltsübersicht vom Kurs 2024/25 wiederhergestellt
</commit_message>
<xml_diff>
--- a/Doc/Inhalt_Programmierkurs.docx
+++ b/Doc/Inhalt_Programmierkurs.docx
@@ -14,20 +14,19 @@
     <w:tbl>
       <w:tblPr>
         <w:tblStyle w:val="Tabellenraster"/>
-        <w:tblW w:w="14459" w:type="dxa"/>
+        <w:tblW w:w="0" w:type="auto"/>
         <w:tblInd w:w="-5" w:type="dxa"/>
         <w:tblLook w:val="04A0" w:firstRow="1" w:lastRow="0" w:firstColumn="1" w:lastColumn="0" w:noHBand="0" w:noVBand="1"/>
       </w:tblPr>
       <w:tblGrid>
-        <w:gridCol w:w="575"/>
-        <w:gridCol w:w="10198"/>
-        <w:gridCol w:w="1847"/>
-        <w:gridCol w:w="1839"/>
+        <w:gridCol w:w="653"/>
+        <w:gridCol w:w="6293"/>
+        <w:gridCol w:w="2121"/>
       </w:tblGrid>
       <w:tr>
         <w:tc>
           <w:tcPr>
-            <w:tcW w:w="575" w:type="dxa"/>
+            <w:tcW w:w="653" w:type="dxa"/>
           </w:tcPr>
           <w:p>
             <w:pPr>
@@ -51,7 +50,7 @@
         </w:tc>
         <w:tc>
           <w:tcPr>
-            <w:tcW w:w="10198" w:type="dxa"/>
+            <w:tcW w:w="6293" w:type="dxa"/>
           </w:tcPr>
           <w:p>
             <w:pPr>
@@ -75,40 +74,7 @@
         </w:tc>
         <w:tc>
           <w:tcPr>
-            <w:tcW w:w="1847" w:type="dxa"/>
-          </w:tcPr>
-          <w:p>
-            <w:pPr>
-              <w:rPr>
-                <w:b/>
-                <w:bCs/>
-                <w:sz w:val="28"/>
-                <w:szCs w:val="28"/>
-              </w:rPr>
-            </w:pPr>
-            <w:r>
-              <w:rPr>
-                <w:b/>
-                <w:bCs/>
-                <w:sz w:val="28"/>
-                <w:szCs w:val="28"/>
-              </w:rPr>
-              <w:t>Arbeitsblätter</w:t>
-            </w:r>
-            <w:r>
-              <w:rPr>
-                <w:b/>
-                <w:bCs/>
-                <w:sz w:val="28"/>
-                <w:szCs w:val="28"/>
-              </w:rPr>
-              <w:t xml:space="preserve"> Seiten</w:t>
-            </w:r>
-          </w:p>
-        </w:tc>
-        <w:tc>
-          <w:tcPr>
-            <w:tcW w:w="1839" w:type="dxa"/>
+            <w:tcW w:w="2121" w:type="dxa"/>
             <w:tcBorders>
               <w:bottom w:val="single" w:sz="4" w:space="0" w:color="auto"/>
             </w:tcBorders>
@@ -138,26 +104,7 @@
                 <w:sz w:val="28"/>
                 <w:szCs w:val="28"/>
               </w:rPr>
-              <w:t>einheiten</w:t>
-            </w:r>
-          </w:p>
-          <w:p>
-            <w:pPr>
-              <w:rPr>
-                <w:b/>
-                <w:bCs/>
-                <w:sz w:val="28"/>
-                <w:szCs w:val="28"/>
-              </w:rPr>
-            </w:pPr>
-            <w:r>
-              <w:rPr>
-                <w:b/>
-                <w:bCs/>
-                <w:sz w:val="28"/>
-                <w:szCs w:val="28"/>
-              </w:rPr>
-              <w:t>geschätzt</w:t>
+              <w:t>einheit</w:t>
             </w:r>
           </w:p>
         </w:tc>
@@ -165,7 +112,7 @@
       <w:tr>
         <w:tc>
           <w:tcPr>
-            <w:tcW w:w="575" w:type="dxa"/>
+            <w:tcW w:w="653" w:type="dxa"/>
           </w:tcPr>
           <w:p>
             <w:pPr>
@@ -184,56 +131,27 @@
         </w:tc>
         <w:tc>
           <w:tcPr>
-            <w:tcW w:w="10198" w:type="dxa"/>
-          </w:tcPr>
-          <w:p>
-            <w:pPr>
-              <w:rPr>
-                <w:sz w:val="28"/>
-                <w:szCs w:val="28"/>
-              </w:rPr>
-            </w:pPr>
-            <w:r>
-              <w:rPr>
-                <w:sz w:val="28"/>
-                <w:szCs w:val="28"/>
-              </w:rPr>
-              <w:t xml:space="preserve">IDLE Shell und </w:t>
-            </w:r>
-            <w:proofErr w:type="gramStart"/>
-            <w:r>
-              <w:rPr>
-                <w:sz w:val="28"/>
-                <w:szCs w:val="28"/>
-              </w:rPr>
-              <w:t>IDLE Editor</w:t>
-            </w:r>
-            <w:proofErr w:type="gramEnd"/>
-          </w:p>
-        </w:tc>
-        <w:tc>
-          <w:tcPr>
-            <w:tcW w:w="1847" w:type="dxa"/>
-          </w:tcPr>
-          <w:p>
-            <w:pPr>
-              <w:rPr>
-                <w:sz w:val="28"/>
-                <w:szCs w:val="28"/>
-              </w:rPr>
-            </w:pPr>
-            <w:r>
-              <w:rPr>
-                <w:sz w:val="28"/>
-                <w:szCs w:val="28"/>
-              </w:rPr>
-              <w:t>2, 3, 4, 5</w:t>
-            </w:r>
-          </w:p>
-        </w:tc>
-        <w:tc>
-          <w:tcPr>
-            <w:tcW w:w="1839" w:type="dxa"/>
+            <w:tcW w:w="6293" w:type="dxa"/>
+          </w:tcPr>
+          <w:p>
+            <w:pPr>
+              <w:rPr>
+                <w:sz w:val="28"/>
+                <w:szCs w:val="28"/>
+              </w:rPr>
+            </w:pPr>
+            <w:r>
+              <w:rPr>
+                <w:sz w:val="28"/>
+                <w:szCs w:val="28"/>
+              </w:rPr>
+              <w:t>Python und IDLE</w:t>
+            </w:r>
+          </w:p>
+        </w:tc>
+        <w:tc>
+          <w:tcPr>
+            <w:tcW w:w="2121" w:type="dxa"/>
             <w:tcBorders>
               <w:bottom w:val="single" w:sz="4" w:space="0" w:color="auto"/>
             </w:tcBorders>
@@ -250,7 +168,7 @@
                 <w:sz w:val="28"/>
                 <w:szCs w:val="28"/>
               </w:rPr>
-              <w:t>1, 2</w:t>
+              <w:t>1</w:t>
             </w:r>
           </w:p>
         </w:tc>
@@ -258,7 +176,7 @@
       <w:tr>
         <w:tc>
           <w:tcPr>
-            <w:tcW w:w="575" w:type="dxa"/>
+            <w:tcW w:w="653" w:type="dxa"/>
           </w:tcPr>
           <w:p>
             <w:pPr>
@@ -277,47 +195,27 @@
         </w:tc>
         <w:tc>
           <w:tcPr>
-            <w:tcW w:w="10198" w:type="dxa"/>
-          </w:tcPr>
-          <w:p>
-            <w:pPr>
-              <w:rPr>
-                <w:sz w:val="28"/>
-                <w:szCs w:val="28"/>
-              </w:rPr>
-            </w:pPr>
-            <w:r>
-              <w:rPr>
-                <w:sz w:val="28"/>
-                <w:szCs w:val="28"/>
-              </w:rPr>
-              <w:t>Datentypen</w:t>
-            </w:r>
-          </w:p>
-        </w:tc>
-        <w:tc>
-          <w:tcPr>
-            <w:tcW w:w="1847" w:type="dxa"/>
-          </w:tcPr>
-          <w:p>
-            <w:pPr>
-              <w:rPr>
-                <w:sz w:val="28"/>
-                <w:szCs w:val="28"/>
-              </w:rPr>
-            </w:pPr>
-            <w:r>
-              <w:rPr>
-                <w:sz w:val="28"/>
-                <w:szCs w:val="28"/>
-              </w:rPr>
-              <w:t>6, 7, 8</w:t>
-            </w:r>
-          </w:p>
-        </w:tc>
-        <w:tc>
-          <w:tcPr>
-            <w:tcW w:w="1839" w:type="dxa"/>
+            <w:tcW w:w="6293" w:type="dxa"/>
+          </w:tcPr>
+          <w:p>
+            <w:pPr>
+              <w:rPr>
+                <w:sz w:val="28"/>
+                <w:szCs w:val="28"/>
+              </w:rPr>
+            </w:pPr>
+            <w:r>
+              <w:rPr>
+                <w:sz w:val="28"/>
+                <w:szCs w:val="28"/>
+              </w:rPr>
+              <w:t>Unterschiede zwischen Funktionen und Methoden</w:t>
+            </w:r>
+          </w:p>
+        </w:tc>
+        <w:tc>
+          <w:tcPr>
+            <w:tcW w:w="2121" w:type="dxa"/>
             <w:tcBorders>
               <w:top w:val="single" w:sz="4" w:space="0" w:color="auto"/>
               <w:bottom w:val="single" w:sz="4" w:space="0" w:color="auto"/>
@@ -335,7 +233,7 @@
                 <w:sz w:val="28"/>
                 <w:szCs w:val="28"/>
               </w:rPr>
-              <w:t>3</w:t>
+              <w:t>1</w:t>
             </w:r>
           </w:p>
         </w:tc>
@@ -343,7 +241,7 @@
       <w:tr>
         <w:tc>
           <w:tcPr>
-            <w:tcW w:w="575" w:type="dxa"/>
+            <w:tcW w:w="653" w:type="dxa"/>
           </w:tcPr>
           <w:p>
             <w:pPr>
@@ -362,47 +260,27 @@
         </w:tc>
         <w:tc>
           <w:tcPr>
-            <w:tcW w:w="10198" w:type="dxa"/>
-          </w:tcPr>
-          <w:p>
-            <w:pPr>
-              <w:rPr>
-                <w:sz w:val="28"/>
-                <w:szCs w:val="28"/>
-              </w:rPr>
-            </w:pPr>
-            <w:r>
-              <w:rPr>
-                <w:sz w:val="28"/>
-                <w:szCs w:val="28"/>
-              </w:rPr>
-              <w:t>Konsole Eingabe/ Ausgabe</w:t>
-            </w:r>
-          </w:p>
-        </w:tc>
-        <w:tc>
-          <w:tcPr>
-            <w:tcW w:w="1847" w:type="dxa"/>
-          </w:tcPr>
-          <w:p>
-            <w:pPr>
-              <w:rPr>
-                <w:sz w:val="28"/>
-                <w:szCs w:val="28"/>
-              </w:rPr>
-            </w:pPr>
-            <w:r>
-              <w:rPr>
-                <w:sz w:val="28"/>
-                <w:szCs w:val="28"/>
-              </w:rPr>
-              <w:t>9</w:t>
-            </w:r>
-          </w:p>
-        </w:tc>
-        <w:tc>
-          <w:tcPr>
-            <w:tcW w:w="1839" w:type="dxa"/>
+            <w:tcW w:w="6293" w:type="dxa"/>
+          </w:tcPr>
+          <w:p>
+            <w:pPr>
+              <w:rPr>
+                <w:sz w:val="28"/>
+                <w:szCs w:val="28"/>
+              </w:rPr>
+            </w:pPr>
+            <w:r>
+              <w:rPr>
+                <w:sz w:val="28"/>
+                <w:szCs w:val="28"/>
+              </w:rPr>
+              <w:t>Rechnen mit Zeichenketten und Zahlen</w:t>
+            </w:r>
+          </w:p>
+        </w:tc>
+        <w:tc>
+          <w:tcPr>
+            <w:tcW w:w="2121" w:type="dxa"/>
             <w:tcBorders>
               <w:top w:val="single" w:sz="4" w:space="0" w:color="auto"/>
             </w:tcBorders>
@@ -419,7 +297,7 @@
                 <w:sz w:val="28"/>
                 <w:szCs w:val="28"/>
               </w:rPr>
-              <w:t>4</w:t>
+              <w:t>1</w:t>
             </w:r>
           </w:p>
         </w:tc>
@@ -427,7 +305,7 @@
       <w:tr>
         <w:tc>
           <w:tcPr>
-            <w:tcW w:w="575" w:type="dxa"/>
+            <w:tcW w:w="653" w:type="dxa"/>
           </w:tcPr>
           <w:p>
             <w:pPr>
@@ -446,47 +324,27 @@
         </w:tc>
         <w:tc>
           <w:tcPr>
-            <w:tcW w:w="10198" w:type="dxa"/>
-          </w:tcPr>
-          <w:p>
-            <w:pPr>
-              <w:rPr>
-                <w:sz w:val="28"/>
-                <w:szCs w:val="28"/>
-              </w:rPr>
-            </w:pPr>
-            <w:r>
-              <w:rPr>
-                <w:sz w:val="28"/>
-                <w:szCs w:val="28"/>
-              </w:rPr>
-              <w:t xml:space="preserve">Fallunterscheidungen </w:t>
-            </w:r>
-          </w:p>
-        </w:tc>
-        <w:tc>
-          <w:tcPr>
-            <w:tcW w:w="1847" w:type="dxa"/>
-          </w:tcPr>
-          <w:p>
-            <w:pPr>
-              <w:rPr>
-                <w:sz w:val="28"/>
-                <w:szCs w:val="28"/>
-              </w:rPr>
-            </w:pPr>
-            <w:r>
-              <w:rPr>
-                <w:sz w:val="28"/>
-                <w:szCs w:val="28"/>
-              </w:rPr>
-              <w:t>10, 11</w:t>
-            </w:r>
-          </w:p>
-        </w:tc>
-        <w:tc>
-          <w:tcPr>
-            <w:tcW w:w="1839" w:type="dxa"/>
+            <w:tcW w:w="6293" w:type="dxa"/>
+          </w:tcPr>
+          <w:p>
+            <w:pPr>
+              <w:rPr>
+                <w:sz w:val="28"/>
+                <w:szCs w:val="28"/>
+              </w:rPr>
+            </w:pPr>
+            <w:r>
+              <w:rPr>
+                <w:sz w:val="28"/>
+                <w:szCs w:val="28"/>
+              </w:rPr>
+              <w:t>Listen und Wörterbücher</w:t>
+            </w:r>
+          </w:p>
+        </w:tc>
+        <w:tc>
+          <w:tcPr>
+            <w:tcW w:w="2121" w:type="dxa"/>
             <w:tcBorders>
               <w:bottom w:val="single" w:sz="4" w:space="0" w:color="auto"/>
             </w:tcBorders>
@@ -503,7 +361,14 @@
                 <w:sz w:val="28"/>
                 <w:szCs w:val="28"/>
               </w:rPr>
-              <w:t>5</w:t>
+              <w:t>2</w:t>
+            </w:r>
+            <w:r>
+              <w:rPr>
+                <w:sz w:val="28"/>
+                <w:szCs w:val="28"/>
+              </w:rPr>
+              <w:t>, 3</w:t>
             </w:r>
           </w:p>
         </w:tc>
@@ -511,7 +376,7 @@
       <w:tr>
         <w:tc>
           <w:tcPr>
-            <w:tcW w:w="575" w:type="dxa"/>
+            <w:tcW w:w="653" w:type="dxa"/>
           </w:tcPr>
           <w:p>
             <w:pPr>
@@ -530,47 +395,27 @@
         </w:tc>
         <w:tc>
           <w:tcPr>
-            <w:tcW w:w="10198" w:type="dxa"/>
-          </w:tcPr>
-          <w:p>
-            <w:pPr>
-              <w:rPr>
-                <w:sz w:val="28"/>
-                <w:szCs w:val="28"/>
-              </w:rPr>
-            </w:pPr>
-            <w:r>
-              <w:rPr>
-                <w:sz w:val="28"/>
-                <w:szCs w:val="28"/>
-              </w:rPr>
-              <w:t>Schleifen</w:t>
-            </w:r>
-          </w:p>
-        </w:tc>
-        <w:tc>
-          <w:tcPr>
-            <w:tcW w:w="1847" w:type="dxa"/>
-          </w:tcPr>
-          <w:p>
-            <w:pPr>
-              <w:rPr>
-                <w:sz w:val="28"/>
-                <w:szCs w:val="28"/>
-              </w:rPr>
-            </w:pPr>
-            <w:r>
-              <w:rPr>
-                <w:sz w:val="28"/>
-                <w:szCs w:val="28"/>
-              </w:rPr>
-              <w:t>12, 13</w:t>
-            </w:r>
-          </w:p>
-        </w:tc>
-        <w:tc>
-          <w:tcPr>
-            <w:tcW w:w="1839" w:type="dxa"/>
+            <w:tcW w:w="6293" w:type="dxa"/>
+          </w:tcPr>
+          <w:p>
+            <w:pPr>
+              <w:rPr>
+                <w:sz w:val="28"/>
+                <w:szCs w:val="28"/>
+              </w:rPr>
+            </w:pPr>
+            <w:r>
+              <w:rPr>
+                <w:sz w:val="28"/>
+                <w:szCs w:val="28"/>
+              </w:rPr>
+              <w:t xml:space="preserve">Benutzereingaben anfordern </w:t>
+            </w:r>
+          </w:p>
+        </w:tc>
+        <w:tc>
+          <w:tcPr>
+            <w:tcW w:w="2121" w:type="dxa"/>
             <w:tcBorders>
               <w:bottom w:val="single" w:sz="4" w:space="0" w:color="auto"/>
             </w:tcBorders>
@@ -587,7 +432,7 @@
                 <w:sz w:val="28"/>
                 <w:szCs w:val="28"/>
               </w:rPr>
-              <w:t>6</w:t>
+              <w:t>3</w:t>
             </w:r>
           </w:p>
         </w:tc>
@@ -595,7 +440,7 @@
       <w:tr>
         <w:tc>
           <w:tcPr>
-            <w:tcW w:w="575" w:type="dxa"/>
+            <w:tcW w:w="653" w:type="dxa"/>
           </w:tcPr>
           <w:p>
             <w:pPr>
@@ -614,48 +459,29 @@
         </w:tc>
         <w:tc>
           <w:tcPr>
-            <w:tcW w:w="10198" w:type="dxa"/>
-          </w:tcPr>
-          <w:p>
-            <w:pPr>
-              <w:rPr>
-                <w:sz w:val="28"/>
-                <w:szCs w:val="28"/>
-              </w:rPr>
-            </w:pPr>
-            <w:r>
-              <w:rPr>
-                <w:sz w:val="28"/>
-                <w:szCs w:val="28"/>
-              </w:rPr>
-              <w:t>Funktionen Input und Output</w:t>
-            </w:r>
-          </w:p>
-        </w:tc>
-        <w:tc>
-          <w:tcPr>
-            <w:tcW w:w="1847" w:type="dxa"/>
-          </w:tcPr>
-          <w:p>
-            <w:pPr>
-              <w:rPr>
-                <w:sz w:val="28"/>
-                <w:szCs w:val="28"/>
-              </w:rPr>
-            </w:pPr>
-            <w:r>
-              <w:rPr>
-                <w:sz w:val="28"/>
-                <w:szCs w:val="28"/>
-              </w:rPr>
-              <w:t>14, 15</w:t>
-            </w:r>
-          </w:p>
-        </w:tc>
-        <w:tc>
-          <w:tcPr>
-            <w:tcW w:w="1839" w:type="dxa"/>
+            <w:tcW w:w="6293" w:type="dxa"/>
+          </w:tcPr>
+          <w:p>
+            <w:pPr>
+              <w:rPr>
+                <w:sz w:val="28"/>
+                <w:szCs w:val="28"/>
+              </w:rPr>
+            </w:pPr>
+            <w:r>
+              <w:rPr>
+                <w:sz w:val="28"/>
+                <w:szCs w:val="28"/>
+              </w:rPr>
+              <w:t>Fallunterscheidungen</w:t>
+            </w:r>
+          </w:p>
+        </w:tc>
+        <w:tc>
+          <w:tcPr>
+            <w:tcW w:w="2121" w:type="dxa"/>
             <w:tcBorders>
+              <w:top w:val="single" w:sz="4" w:space="0" w:color="auto"/>
               <w:bottom w:val="single" w:sz="4" w:space="0" w:color="auto"/>
             </w:tcBorders>
           </w:tcPr>
@@ -671,7 +497,7 @@
                 <w:sz w:val="28"/>
                 <w:szCs w:val="28"/>
               </w:rPr>
-              <w:t>7</w:t>
+              <w:t>4</w:t>
             </w:r>
           </w:p>
         </w:tc>
@@ -679,7 +505,7 @@
       <w:tr>
         <w:tc>
           <w:tcPr>
-            <w:tcW w:w="575" w:type="dxa"/>
+            <w:tcW w:w="653" w:type="dxa"/>
           </w:tcPr>
           <w:p>
             <w:pPr>
@@ -698,61 +524,41 @@
         </w:tc>
         <w:tc>
           <w:tcPr>
-            <w:tcW w:w="10198" w:type="dxa"/>
-          </w:tcPr>
-          <w:p>
-            <w:pPr>
-              <w:rPr>
-                <w:sz w:val="28"/>
-                <w:szCs w:val="28"/>
-              </w:rPr>
-            </w:pPr>
-            <w:r>
-              <w:rPr>
-                <w:sz w:val="28"/>
-                <w:szCs w:val="28"/>
-              </w:rPr>
-              <w:t xml:space="preserve">Aufgaben mit </w:t>
-            </w:r>
-            <w:r>
-              <w:rPr>
-                <w:sz w:val="28"/>
-                <w:szCs w:val="28"/>
-              </w:rPr>
-              <w:t>Funktionen</w:t>
-            </w:r>
-            <w:r>
-              <w:rPr>
-                <w:sz w:val="28"/>
-                <w:szCs w:val="28"/>
-              </w:rPr>
-              <w:t xml:space="preserve"> lösen</w:t>
-            </w:r>
-          </w:p>
-        </w:tc>
-        <w:tc>
-          <w:tcPr>
-            <w:tcW w:w="1847" w:type="dxa"/>
-          </w:tcPr>
-          <w:p>
-            <w:pPr>
-              <w:rPr>
-                <w:sz w:val="28"/>
-                <w:szCs w:val="28"/>
-              </w:rPr>
-            </w:pPr>
-            <w:r>
-              <w:rPr>
-                <w:sz w:val="28"/>
-                <w:szCs w:val="28"/>
-              </w:rPr>
-              <w:t>16, 17, 18</w:t>
-            </w:r>
-          </w:p>
-        </w:tc>
-        <w:tc>
-          <w:tcPr>
-            <w:tcW w:w="1839" w:type="dxa"/>
+            <w:tcW w:w="6293" w:type="dxa"/>
+          </w:tcPr>
+          <w:p>
+            <w:pPr>
+              <w:rPr>
+                <w:sz w:val="28"/>
+                <w:szCs w:val="28"/>
+              </w:rPr>
+            </w:pPr>
+            <w:r>
+              <w:rPr>
+                <w:sz w:val="28"/>
+                <w:szCs w:val="28"/>
+              </w:rPr>
+              <w:t>Schleifen</w:t>
+            </w:r>
+            <w:r>
+              <w:rPr>
+                <w:sz w:val="28"/>
+                <w:szCs w:val="28"/>
+              </w:rPr>
+              <w:t xml:space="preserve"> </w:t>
+            </w:r>
+            <w:r>
+              <w:rPr>
+                <w:sz w:val="28"/>
+                <w:szCs w:val="28"/>
+              </w:rPr>
+              <w:t>– Computer errät Zahl</w:t>
+            </w:r>
+          </w:p>
+        </w:tc>
+        <w:tc>
+          <w:tcPr>
+            <w:tcW w:w="2121" w:type="dxa"/>
             <w:tcBorders>
               <w:bottom w:val="single" w:sz="4" w:space="0" w:color="auto"/>
             </w:tcBorders>
@@ -769,7 +575,14 @@
                 <w:sz w:val="28"/>
                 <w:szCs w:val="28"/>
               </w:rPr>
-              <w:t>8, 9</w:t>
+              <w:t>4</w:t>
+            </w:r>
+            <w:r>
+              <w:rPr>
+                <w:sz w:val="28"/>
+                <w:szCs w:val="28"/>
+              </w:rPr>
+              <w:t>, 5</w:t>
             </w:r>
           </w:p>
         </w:tc>
@@ -777,7 +590,7 @@
       <w:tr>
         <w:tc>
           <w:tcPr>
-            <w:tcW w:w="575" w:type="dxa"/>
+            <w:tcW w:w="653" w:type="dxa"/>
           </w:tcPr>
           <w:p>
             <w:pPr>
@@ -796,47 +609,27 @@
         </w:tc>
         <w:tc>
           <w:tcPr>
-            <w:tcW w:w="10198" w:type="dxa"/>
-          </w:tcPr>
-          <w:p>
-            <w:pPr>
-              <w:rPr>
-                <w:sz w:val="28"/>
-                <w:szCs w:val="28"/>
-              </w:rPr>
-            </w:pPr>
-            <w:r>
-              <w:rPr>
-                <w:sz w:val="28"/>
-                <w:szCs w:val="28"/>
-              </w:rPr>
-              <w:t>Objekte</w:t>
-            </w:r>
-          </w:p>
-        </w:tc>
-        <w:tc>
-          <w:tcPr>
-            <w:tcW w:w="1847" w:type="dxa"/>
-          </w:tcPr>
-          <w:p>
-            <w:pPr>
-              <w:rPr>
-                <w:sz w:val="28"/>
-                <w:szCs w:val="28"/>
-              </w:rPr>
-            </w:pPr>
-            <w:r>
-              <w:rPr>
-                <w:sz w:val="28"/>
-                <w:szCs w:val="28"/>
-              </w:rPr>
-              <w:t>19, 20</w:t>
-            </w:r>
-          </w:p>
-        </w:tc>
-        <w:tc>
-          <w:tcPr>
-            <w:tcW w:w="1839" w:type="dxa"/>
+            <w:tcW w:w="6293" w:type="dxa"/>
+          </w:tcPr>
+          <w:p>
+            <w:pPr>
+              <w:rPr>
+                <w:sz w:val="28"/>
+                <w:szCs w:val="28"/>
+              </w:rPr>
+            </w:pPr>
+            <w:r>
+              <w:rPr>
+                <w:sz w:val="28"/>
+                <w:szCs w:val="28"/>
+              </w:rPr>
+              <w:t>Einfacher Chatbot</w:t>
+            </w:r>
+          </w:p>
+        </w:tc>
+        <w:tc>
+          <w:tcPr>
+            <w:tcW w:w="2121" w:type="dxa"/>
             <w:tcBorders>
               <w:top w:val="single" w:sz="4" w:space="0" w:color="auto"/>
               <w:bottom w:val="single" w:sz="4" w:space="0" w:color="auto"/>
@@ -854,7 +647,7 @@
                 <w:sz w:val="28"/>
                 <w:szCs w:val="28"/>
               </w:rPr>
-              <w:t>10</w:t>
+              <w:t>5</w:t>
             </w:r>
           </w:p>
         </w:tc>
@@ -862,7 +655,7 @@
       <w:tr>
         <w:tc>
           <w:tcPr>
-            <w:tcW w:w="575" w:type="dxa"/>
+            <w:tcW w:w="653" w:type="dxa"/>
           </w:tcPr>
           <w:p>
             <w:pPr>
@@ -881,104 +674,34 @@
         </w:tc>
         <w:tc>
           <w:tcPr>
-            <w:tcW w:w="10198" w:type="dxa"/>
-          </w:tcPr>
-          <w:p>
-            <w:pPr>
-              <w:rPr>
-                <w:sz w:val="28"/>
-                <w:szCs w:val="28"/>
-              </w:rPr>
-            </w:pPr>
-            <w:r>
-              <w:rPr>
-                <w:sz w:val="28"/>
-                <w:szCs w:val="28"/>
-              </w:rPr>
-              <w:t>Anwendung (1):</w:t>
-            </w:r>
-            <w:r>
-              <w:rPr>
-                <w:sz w:val="28"/>
-                <w:szCs w:val="28"/>
-              </w:rPr>
-              <w:t xml:space="preserve"> </w:t>
-            </w:r>
-            <w:r>
-              <w:rPr>
-                <w:sz w:val="28"/>
-                <w:szCs w:val="28"/>
-              </w:rPr>
-              <w:br/>
-              <w:t xml:space="preserve">Ein animierter </w:t>
-            </w:r>
-            <w:r>
-              <w:rPr>
-                <w:sz w:val="28"/>
-                <w:szCs w:val="28"/>
-              </w:rPr>
-              <w:t>Robote</w:t>
-            </w:r>
-            <w:r>
-              <w:rPr>
-                <w:sz w:val="28"/>
-                <w:szCs w:val="28"/>
-              </w:rPr>
-              <w:t>r, der</w:t>
-            </w:r>
-            <w:r>
-              <w:rPr>
-                <w:sz w:val="28"/>
-                <w:szCs w:val="28"/>
-              </w:rPr>
-              <w:t xml:space="preserve"> selbstständig den Weg aus </w:t>
-            </w:r>
-            <w:r>
-              <w:rPr>
-                <w:sz w:val="28"/>
-                <w:szCs w:val="28"/>
-              </w:rPr>
-              <w:t>einem</w:t>
-            </w:r>
-            <w:r>
-              <w:rPr>
-                <w:sz w:val="28"/>
-                <w:szCs w:val="28"/>
-              </w:rPr>
-              <w:t xml:space="preserve"> Irrgarten</w:t>
-            </w:r>
-            <w:r>
-              <w:rPr>
-                <w:sz w:val="28"/>
-                <w:szCs w:val="28"/>
-              </w:rPr>
-              <w:t xml:space="preserve"> findet</w:t>
-            </w:r>
-          </w:p>
-        </w:tc>
-        <w:tc>
-          <w:tcPr>
-            <w:tcW w:w="1847" w:type="dxa"/>
-          </w:tcPr>
-          <w:p>
-            <w:pPr>
-              <w:rPr>
-                <w:sz w:val="28"/>
-                <w:szCs w:val="28"/>
-              </w:rPr>
-            </w:pPr>
-            <w:r>
-              <w:rPr>
-                <w:sz w:val="28"/>
-                <w:szCs w:val="28"/>
-              </w:rPr>
-              <w:t>21, 22, 23, 24, 25, 26, 27, 28</w:t>
-            </w:r>
-          </w:p>
-        </w:tc>
-        <w:tc>
-          <w:tcPr>
-            <w:tcW w:w="1839" w:type="dxa"/>
+            <w:tcW w:w="6293" w:type="dxa"/>
+          </w:tcPr>
+          <w:p>
+            <w:pPr>
+              <w:rPr>
+                <w:sz w:val="28"/>
+                <w:szCs w:val="28"/>
+              </w:rPr>
+            </w:pPr>
+            <w:r>
+              <w:rPr>
+                <w:sz w:val="28"/>
+                <w:szCs w:val="28"/>
+              </w:rPr>
+              <w:t>Funktionen</w:t>
+            </w:r>
+            <w:r>
+              <w:rPr>
+                <w:sz w:val="28"/>
+                <w:szCs w:val="28"/>
+              </w:rPr>
+              <w:t xml:space="preserve"> – Input und Output</w:t>
+            </w:r>
+          </w:p>
+        </w:tc>
+        <w:tc>
+          <w:tcPr>
+            <w:tcW w:w="2121" w:type="dxa"/>
             <w:tcBorders>
               <w:bottom w:val="single" w:sz="4" w:space="0" w:color="auto"/>
             </w:tcBorders>
@@ -995,7 +718,14 @@
                 <w:sz w:val="28"/>
                 <w:szCs w:val="28"/>
               </w:rPr>
-              <w:t xml:space="preserve">11, 12, 13, 14, </w:t>
+              <w:t>6</w:t>
+            </w:r>
+            <w:r>
+              <w:rPr>
+                <w:sz w:val="28"/>
+                <w:szCs w:val="28"/>
+              </w:rPr>
+              <w:t>, 7</w:t>
             </w:r>
           </w:p>
         </w:tc>
@@ -1003,7 +733,7 @@
       <w:tr>
         <w:tc>
           <w:tcPr>
-            <w:tcW w:w="575" w:type="dxa"/>
+            <w:tcW w:w="653" w:type="dxa"/>
           </w:tcPr>
           <w:p>
             <w:pPr>
@@ -1022,119 +752,27 @@
         </w:tc>
         <w:tc>
           <w:tcPr>
-            <w:tcW w:w="10198" w:type="dxa"/>
-          </w:tcPr>
-          <w:p>
-            <w:pPr>
-              <w:rPr>
-                <w:sz w:val="28"/>
-                <w:szCs w:val="28"/>
-              </w:rPr>
-            </w:pPr>
-            <w:r>
-              <w:rPr>
-                <w:sz w:val="28"/>
-                <w:szCs w:val="28"/>
-              </w:rPr>
-              <w:t xml:space="preserve">Anwendung </w:t>
-            </w:r>
-            <w:r>
-              <w:rPr>
-                <w:sz w:val="28"/>
-                <w:szCs w:val="28"/>
-              </w:rPr>
-              <w:t>(2)</w:t>
-            </w:r>
-            <w:r>
-              <w:rPr>
-                <w:sz w:val="28"/>
-                <w:szCs w:val="28"/>
-              </w:rPr>
-              <w:t xml:space="preserve">: </w:t>
-            </w:r>
-            <w:r>
-              <w:rPr>
-                <w:sz w:val="28"/>
-                <w:szCs w:val="28"/>
-              </w:rPr>
-              <w:t xml:space="preserve"> </w:t>
-            </w:r>
-            <w:r>
-              <w:rPr>
-                <w:sz w:val="28"/>
-                <w:szCs w:val="28"/>
-              </w:rPr>
-              <w:br/>
-              <w:t xml:space="preserve">Ein </w:t>
-            </w:r>
-            <w:r>
-              <w:rPr>
-                <w:sz w:val="28"/>
-                <w:szCs w:val="28"/>
-              </w:rPr>
-              <w:t>Computerspiel</w:t>
-            </w:r>
-            <w:r>
-              <w:rPr>
-                <w:sz w:val="28"/>
-                <w:szCs w:val="28"/>
-              </w:rPr>
-              <w:t xml:space="preserve"> mit einem animierten</w:t>
-            </w:r>
-            <w:r>
-              <w:rPr>
-                <w:sz w:val="28"/>
-                <w:szCs w:val="28"/>
-              </w:rPr>
-              <w:t xml:space="preserve"> Auto und Gegenverkehr</w:t>
-            </w:r>
-            <w:r>
-              <w:rPr>
-                <w:sz w:val="28"/>
-                <w:szCs w:val="28"/>
-              </w:rPr>
-              <w:t>. Ihr steuert das Auto.</w:t>
-            </w:r>
-          </w:p>
-        </w:tc>
-        <w:tc>
-          <w:tcPr>
-            <w:tcW w:w="1847" w:type="dxa"/>
-          </w:tcPr>
-          <w:p>
-            <w:pPr>
-              <w:rPr>
-                <w:sz w:val="28"/>
-                <w:szCs w:val="28"/>
-              </w:rPr>
-            </w:pPr>
-            <w:r>
-              <w:rPr>
-                <w:sz w:val="28"/>
-                <w:szCs w:val="28"/>
-              </w:rPr>
-              <w:t>29, 30, 31, 32,</w:t>
-            </w:r>
-          </w:p>
-          <w:p>
-            <w:pPr>
-              <w:rPr>
-                <w:sz w:val="28"/>
-                <w:szCs w:val="28"/>
-              </w:rPr>
-            </w:pPr>
-            <w:r>
-              <w:rPr>
-                <w:sz w:val="28"/>
-                <w:szCs w:val="28"/>
-              </w:rPr>
-              <w:t>33, 34, 35, 36</w:t>
-            </w:r>
-          </w:p>
-        </w:tc>
-        <w:tc>
-          <w:tcPr>
-            <w:tcW w:w="1839" w:type="dxa"/>
+            <w:tcW w:w="6293" w:type="dxa"/>
+          </w:tcPr>
+          <w:p>
+            <w:pPr>
+              <w:rPr>
+                <w:sz w:val="28"/>
+                <w:szCs w:val="28"/>
+              </w:rPr>
+            </w:pPr>
+            <w:r>
+              <w:rPr>
+                <w:sz w:val="28"/>
+                <w:szCs w:val="28"/>
+              </w:rPr>
+              <w:t>Funktionen konstruieren</w:t>
+            </w:r>
+          </w:p>
+        </w:tc>
+        <w:tc>
+          <w:tcPr>
+            <w:tcW w:w="2121" w:type="dxa"/>
             <w:tcBorders>
               <w:top w:val="single" w:sz="4" w:space="0" w:color="auto"/>
               <w:bottom w:val="single" w:sz="4" w:space="0" w:color="auto"/>
@@ -1152,7 +790,865 @@
                 <w:sz w:val="28"/>
                 <w:szCs w:val="28"/>
               </w:rPr>
-              <w:t>15, 16, 17, 18</w:t>
+              <w:t>7</w:t>
+            </w:r>
+            <w:r>
+              <w:rPr>
+                <w:sz w:val="28"/>
+                <w:szCs w:val="28"/>
+              </w:rPr>
+              <w:t>, 8</w:t>
+            </w:r>
+          </w:p>
+        </w:tc>
+      </w:tr>
+      <w:tr>
+        <w:tc>
+          <w:tcPr>
+            <w:tcW w:w="653" w:type="dxa"/>
+          </w:tcPr>
+          <w:p>
+            <w:pPr>
+              <w:pStyle w:val="Listenabsatz"/>
+              <w:numPr>
+                <w:ilvl w:val="0"/>
+                <w:numId w:val="5"/>
+              </w:numPr>
+              <w:ind w:left="357" w:hanging="357"/>
+              <w:rPr>
+                <w:sz w:val="28"/>
+                <w:szCs w:val="28"/>
+              </w:rPr>
+            </w:pPr>
+          </w:p>
+        </w:tc>
+        <w:tc>
+          <w:tcPr>
+            <w:tcW w:w="6293" w:type="dxa"/>
+          </w:tcPr>
+          <w:p>
+            <w:pPr>
+              <w:rPr>
+                <w:sz w:val="28"/>
+                <w:szCs w:val="28"/>
+              </w:rPr>
+            </w:pPr>
+            <w:r>
+              <w:rPr>
+                <w:sz w:val="28"/>
+                <w:szCs w:val="28"/>
+              </w:rPr>
+              <w:t>Objekt-orientierte Programmierung</w:t>
+            </w:r>
+            <w:r>
+              <w:rPr>
+                <w:sz w:val="28"/>
+                <w:szCs w:val="28"/>
+              </w:rPr>
+              <w:t xml:space="preserve"> (OOP) – Klassen </w:t>
+            </w:r>
+          </w:p>
+        </w:tc>
+        <w:tc>
+          <w:tcPr>
+            <w:tcW w:w="2121" w:type="dxa"/>
+            <w:tcBorders>
+              <w:bottom w:val="single" w:sz="4" w:space="0" w:color="auto"/>
+            </w:tcBorders>
+          </w:tcPr>
+          <w:p>
+            <w:pPr>
+              <w:rPr>
+                <w:sz w:val="28"/>
+                <w:szCs w:val="28"/>
+              </w:rPr>
+            </w:pPr>
+            <w:r>
+              <w:rPr>
+                <w:sz w:val="28"/>
+                <w:szCs w:val="28"/>
+              </w:rPr>
+              <w:t>9</w:t>
+            </w:r>
+          </w:p>
+        </w:tc>
+      </w:tr>
+      <w:tr>
+        <w:tc>
+          <w:tcPr>
+            <w:tcW w:w="653" w:type="dxa"/>
+          </w:tcPr>
+          <w:p>
+            <w:pPr>
+              <w:pStyle w:val="Listenabsatz"/>
+              <w:numPr>
+                <w:ilvl w:val="0"/>
+                <w:numId w:val="5"/>
+              </w:numPr>
+              <w:ind w:left="357" w:hanging="357"/>
+              <w:rPr>
+                <w:sz w:val="28"/>
+                <w:szCs w:val="28"/>
+              </w:rPr>
+            </w:pPr>
+          </w:p>
+        </w:tc>
+        <w:tc>
+          <w:tcPr>
+            <w:tcW w:w="6293" w:type="dxa"/>
+          </w:tcPr>
+          <w:p>
+            <w:pPr>
+              <w:rPr>
+                <w:sz w:val="28"/>
+                <w:szCs w:val="28"/>
+              </w:rPr>
+            </w:pPr>
+            <w:r>
+              <w:rPr>
+                <w:sz w:val="28"/>
+                <w:szCs w:val="28"/>
+              </w:rPr>
+              <w:t>OOP – Vererbung bei Klassen</w:t>
+            </w:r>
+          </w:p>
+        </w:tc>
+        <w:tc>
+          <w:tcPr>
+            <w:tcW w:w="2121" w:type="dxa"/>
+          </w:tcPr>
+          <w:p>
+            <w:pPr>
+              <w:rPr>
+                <w:sz w:val="28"/>
+                <w:szCs w:val="28"/>
+              </w:rPr>
+            </w:pPr>
+            <w:r>
+              <w:rPr>
+                <w:sz w:val="28"/>
+                <w:szCs w:val="28"/>
+              </w:rPr>
+              <w:t>10</w:t>
+            </w:r>
+          </w:p>
+        </w:tc>
+      </w:tr>
+      <w:tr>
+        <w:tc>
+          <w:tcPr>
+            <w:tcW w:w="653" w:type="dxa"/>
+          </w:tcPr>
+          <w:p>
+            <w:pPr>
+              <w:pStyle w:val="Listenabsatz"/>
+              <w:numPr>
+                <w:ilvl w:val="0"/>
+                <w:numId w:val="5"/>
+              </w:numPr>
+              <w:ind w:left="357" w:hanging="357"/>
+              <w:rPr>
+                <w:sz w:val="28"/>
+                <w:szCs w:val="28"/>
+              </w:rPr>
+            </w:pPr>
+          </w:p>
+        </w:tc>
+        <w:tc>
+          <w:tcPr>
+            <w:tcW w:w="6293" w:type="dxa"/>
+          </w:tcPr>
+          <w:p>
+            <w:pPr>
+              <w:rPr>
+                <w:sz w:val="28"/>
+                <w:szCs w:val="28"/>
+              </w:rPr>
+            </w:pPr>
+            <w:r>
+              <w:rPr>
+                <w:sz w:val="28"/>
+                <w:szCs w:val="28"/>
+              </w:rPr>
+              <w:t>Unittest</w:t>
+            </w:r>
+          </w:p>
+        </w:tc>
+        <w:tc>
+          <w:tcPr>
+            <w:tcW w:w="2121" w:type="dxa"/>
+            <w:tcBorders>
+              <w:top w:val="single" w:sz="4" w:space="0" w:color="auto"/>
+              <w:bottom w:val="single" w:sz="4" w:space="0" w:color="auto"/>
+            </w:tcBorders>
+          </w:tcPr>
+          <w:p>
+            <w:pPr>
+              <w:rPr>
+                <w:sz w:val="28"/>
+                <w:szCs w:val="28"/>
+              </w:rPr>
+            </w:pPr>
+            <w:r>
+              <w:rPr>
+                <w:sz w:val="28"/>
+                <w:szCs w:val="28"/>
+              </w:rPr>
+              <w:t>11</w:t>
+            </w:r>
+          </w:p>
+        </w:tc>
+      </w:tr>
+      <w:tr>
+        <w:tc>
+          <w:tcPr>
+            <w:tcW w:w="653" w:type="dxa"/>
+          </w:tcPr>
+          <w:p>
+            <w:pPr>
+              <w:pStyle w:val="Listenabsatz"/>
+              <w:numPr>
+                <w:ilvl w:val="0"/>
+                <w:numId w:val="5"/>
+              </w:numPr>
+              <w:ind w:left="357" w:hanging="357"/>
+              <w:rPr>
+                <w:sz w:val="28"/>
+                <w:szCs w:val="28"/>
+              </w:rPr>
+            </w:pPr>
+          </w:p>
+        </w:tc>
+        <w:tc>
+          <w:tcPr>
+            <w:tcW w:w="6293" w:type="dxa"/>
+          </w:tcPr>
+          <w:p>
+            <w:pPr>
+              <w:rPr>
+                <w:sz w:val="28"/>
+                <w:szCs w:val="28"/>
+              </w:rPr>
+            </w:pPr>
+            <w:r>
+              <w:rPr>
+                <w:sz w:val="28"/>
+                <w:szCs w:val="28"/>
+              </w:rPr>
+              <w:t>Zweidimensionale Arrays</w:t>
+            </w:r>
+            <w:r>
+              <w:rPr>
+                <w:sz w:val="28"/>
+                <w:szCs w:val="28"/>
+              </w:rPr>
+              <w:t xml:space="preserve"> – Irrgarten </w:t>
+            </w:r>
+          </w:p>
+        </w:tc>
+        <w:tc>
+          <w:tcPr>
+            <w:tcW w:w="2121" w:type="dxa"/>
+            <w:tcBorders>
+              <w:top w:val="single" w:sz="4" w:space="0" w:color="auto"/>
+            </w:tcBorders>
+          </w:tcPr>
+          <w:p>
+            <w:pPr>
+              <w:rPr>
+                <w:sz w:val="28"/>
+                <w:szCs w:val="28"/>
+              </w:rPr>
+            </w:pPr>
+            <w:r>
+              <w:rPr>
+                <w:sz w:val="28"/>
+                <w:szCs w:val="28"/>
+              </w:rPr>
+              <w:t>12</w:t>
+            </w:r>
+          </w:p>
+        </w:tc>
+      </w:tr>
+      <w:tr>
+        <w:tc>
+          <w:tcPr>
+            <w:tcW w:w="653" w:type="dxa"/>
+          </w:tcPr>
+          <w:p>
+            <w:pPr>
+              <w:pStyle w:val="Listenabsatz"/>
+              <w:numPr>
+                <w:ilvl w:val="0"/>
+                <w:numId w:val="5"/>
+              </w:numPr>
+              <w:ind w:left="357" w:hanging="357"/>
+              <w:rPr>
+                <w:sz w:val="28"/>
+                <w:szCs w:val="28"/>
+              </w:rPr>
+            </w:pPr>
+          </w:p>
+        </w:tc>
+        <w:tc>
+          <w:tcPr>
+            <w:tcW w:w="6293" w:type="dxa"/>
+          </w:tcPr>
+          <w:p>
+            <w:pPr>
+              <w:rPr>
+                <w:sz w:val="28"/>
+                <w:szCs w:val="28"/>
+              </w:rPr>
+            </w:pPr>
+            <w:r>
+              <w:rPr>
+                <w:sz w:val="28"/>
+                <w:szCs w:val="28"/>
+              </w:rPr>
+              <w:t>Zustandsm</w:t>
+            </w:r>
+            <w:r>
+              <w:rPr>
+                <w:sz w:val="28"/>
+                <w:szCs w:val="28"/>
+              </w:rPr>
+              <w:t>a</w:t>
+            </w:r>
+            <w:r>
+              <w:rPr>
+                <w:sz w:val="28"/>
+                <w:szCs w:val="28"/>
+              </w:rPr>
+              <w:t>s</w:t>
+            </w:r>
+            <w:r>
+              <w:rPr>
+                <w:sz w:val="28"/>
+                <w:szCs w:val="28"/>
+              </w:rPr>
+              <w:t>chine – Ampel</w:t>
+            </w:r>
+          </w:p>
+        </w:tc>
+        <w:tc>
+          <w:tcPr>
+            <w:tcW w:w="2121" w:type="dxa"/>
+          </w:tcPr>
+          <w:p>
+            <w:pPr>
+              <w:rPr>
+                <w:sz w:val="28"/>
+                <w:szCs w:val="28"/>
+              </w:rPr>
+            </w:pPr>
+            <w:r>
+              <w:rPr>
+                <w:sz w:val="28"/>
+                <w:szCs w:val="28"/>
+              </w:rPr>
+              <w:t>13</w:t>
+            </w:r>
+          </w:p>
+        </w:tc>
+      </w:tr>
+      <w:tr>
+        <w:tc>
+          <w:tcPr>
+            <w:tcW w:w="653" w:type="dxa"/>
+          </w:tcPr>
+          <w:p>
+            <w:pPr>
+              <w:pStyle w:val="Listenabsatz"/>
+              <w:numPr>
+                <w:ilvl w:val="0"/>
+                <w:numId w:val="5"/>
+              </w:numPr>
+              <w:ind w:left="357" w:hanging="357"/>
+              <w:rPr>
+                <w:sz w:val="28"/>
+                <w:szCs w:val="28"/>
+              </w:rPr>
+            </w:pPr>
+          </w:p>
+        </w:tc>
+        <w:tc>
+          <w:tcPr>
+            <w:tcW w:w="6293" w:type="dxa"/>
+          </w:tcPr>
+          <w:p>
+            <w:pPr>
+              <w:rPr>
+                <w:sz w:val="28"/>
+                <w:szCs w:val="28"/>
+              </w:rPr>
+            </w:pPr>
+            <w:r>
+              <w:rPr>
+                <w:sz w:val="28"/>
+                <w:szCs w:val="28"/>
+              </w:rPr>
+              <w:t xml:space="preserve">GUI mit </w:t>
+            </w:r>
+            <w:proofErr w:type="spellStart"/>
+            <w:r>
+              <w:rPr>
+                <w:sz w:val="28"/>
+                <w:szCs w:val="28"/>
+              </w:rPr>
+              <w:t>tkinter</w:t>
+            </w:r>
+            <w:proofErr w:type="spellEnd"/>
+            <w:r>
+              <w:rPr>
+                <w:sz w:val="28"/>
+                <w:szCs w:val="28"/>
+              </w:rPr>
+              <w:t xml:space="preserve"> – Computer errät Zahl</w:t>
+            </w:r>
+          </w:p>
+        </w:tc>
+        <w:tc>
+          <w:tcPr>
+            <w:tcW w:w="2121" w:type="dxa"/>
+          </w:tcPr>
+          <w:p>
+            <w:pPr>
+              <w:rPr>
+                <w:sz w:val="28"/>
+                <w:szCs w:val="28"/>
+              </w:rPr>
+            </w:pPr>
+            <w:r>
+              <w:rPr>
+                <w:sz w:val="28"/>
+                <w:szCs w:val="28"/>
+              </w:rPr>
+              <w:t>14</w:t>
+            </w:r>
+            <w:r>
+              <w:rPr>
+                <w:sz w:val="28"/>
+                <w:szCs w:val="28"/>
+              </w:rPr>
+              <w:t>, 15</w:t>
+            </w:r>
+          </w:p>
+        </w:tc>
+      </w:tr>
+      <w:tr>
+        <w:tc>
+          <w:tcPr>
+            <w:tcW w:w="653" w:type="dxa"/>
+          </w:tcPr>
+          <w:p>
+            <w:pPr>
+              <w:pStyle w:val="Listenabsatz"/>
+              <w:numPr>
+                <w:ilvl w:val="0"/>
+                <w:numId w:val="5"/>
+              </w:numPr>
+              <w:ind w:left="357" w:hanging="357"/>
+              <w:rPr>
+                <w:sz w:val="28"/>
+                <w:szCs w:val="28"/>
+              </w:rPr>
+            </w:pPr>
+          </w:p>
+        </w:tc>
+        <w:tc>
+          <w:tcPr>
+            <w:tcW w:w="6293" w:type="dxa"/>
+          </w:tcPr>
+          <w:p>
+            <w:pPr>
+              <w:rPr>
+                <w:sz w:val="28"/>
+                <w:szCs w:val="28"/>
+              </w:rPr>
+            </w:pPr>
+            <w:r>
+              <w:rPr>
+                <w:sz w:val="28"/>
+                <w:szCs w:val="28"/>
+              </w:rPr>
+              <w:t>Turtle Grafik – Snake Game</w:t>
+            </w:r>
+          </w:p>
+        </w:tc>
+        <w:tc>
+          <w:tcPr>
+            <w:tcW w:w="2121" w:type="dxa"/>
+          </w:tcPr>
+          <w:p>
+            <w:pPr>
+              <w:rPr>
+                <w:sz w:val="28"/>
+                <w:szCs w:val="28"/>
+              </w:rPr>
+            </w:pPr>
+            <w:r>
+              <w:rPr>
+                <w:sz w:val="28"/>
+                <w:szCs w:val="28"/>
+              </w:rPr>
+              <w:t>16</w:t>
+            </w:r>
+          </w:p>
+        </w:tc>
+      </w:tr>
+      <w:tr>
+        <w:tc>
+          <w:tcPr>
+            <w:tcW w:w="653" w:type="dxa"/>
+          </w:tcPr>
+          <w:p>
+            <w:pPr>
+              <w:pStyle w:val="Listenabsatz"/>
+              <w:numPr>
+                <w:ilvl w:val="0"/>
+                <w:numId w:val="5"/>
+              </w:numPr>
+              <w:ind w:left="357" w:hanging="357"/>
+              <w:rPr>
+                <w:sz w:val="28"/>
+                <w:szCs w:val="28"/>
+              </w:rPr>
+            </w:pPr>
+          </w:p>
+        </w:tc>
+        <w:tc>
+          <w:tcPr>
+            <w:tcW w:w="6293" w:type="dxa"/>
+          </w:tcPr>
+          <w:p>
+            <w:pPr>
+              <w:rPr>
+                <w:sz w:val="28"/>
+                <w:szCs w:val="28"/>
+              </w:rPr>
+            </w:pPr>
+            <w:r>
+              <w:rPr>
+                <w:sz w:val="28"/>
+                <w:szCs w:val="28"/>
+              </w:rPr>
+              <w:t>Dateien lesen</w:t>
+            </w:r>
+          </w:p>
+        </w:tc>
+        <w:tc>
+          <w:tcPr>
+            <w:tcW w:w="2121" w:type="dxa"/>
+          </w:tcPr>
+          <w:p>
+            <w:pPr>
+              <w:rPr>
+                <w:sz w:val="28"/>
+                <w:szCs w:val="28"/>
+              </w:rPr>
+            </w:pPr>
+            <w:r>
+              <w:rPr>
+                <w:sz w:val="28"/>
+                <w:szCs w:val="28"/>
+              </w:rPr>
+              <w:t>17</w:t>
+            </w:r>
+          </w:p>
+        </w:tc>
+      </w:tr>
+      <w:tr>
+        <w:tc>
+          <w:tcPr>
+            <w:tcW w:w="653" w:type="dxa"/>
+          </w:tcPr>
+          <w:p>
+            <w:pPr>
+              <w:pStyle w:val="Listenabsatz"/>
+              <w:numPr>
+                <w:ilvl w:val="0"/>
+                <w:numId w:val="5"/>
+              </w:numPr>
+              <w:ind w:left="357" w:hanging="357"/>
+              <w:rPr>
+                <w:sz w:val="28"/>
+                <w:szCs w:val="28"/>
+              </w:rPr>
+            </w:pPr>
+          </w:p>
+        </w:tc>
+        <w:tc>
+          <w:tcPr>
+            <w:tcW w:w="6293" w:type="dxa"/>
+          </w:tcPr>
+          <w:p>
+            <w:pPr>
+              <w:rPr>
+                <w:sz w:val="28"/>
+                <w:szCs w:val="28"/>
+              </w:rPr>
+            </w:pPr>
+            <w:r>
+              <w:rPr>
+                <w:sz w:val="28"/>
+                <w:szCs w:val="28"/>
+              </w:rPr>
+              <w:t>Dateien schreiben</w:t>
+            </w:r>
+          </w:p>
+        </w:tc>
+        <w:tc>
+          <w:tcPr>
+            <w:tcW w:w="2121" w:type="dxa"/>
+            <w:tcBorders>
+              <w:bottom w:val="single" w:sz="4" w:space="0" w:color="auto"/>
+            </w:tcBorders>
+          </w:tcPr>
+          <w:p>
+            <w:pPr>
+              <w:rPr>
+                <w:sz w:val="28"/>
+                <w:szCs w:val="28"/>
+              </w:rPr>
+            </w:pPr>
+            <w:r>
+              <w:rPr>
+                <w:sz w:val="28"/>
+                <w:szCs w:val="28"/>
+              </w:rPr>
+              <w:t>17</w:t>
+            </w:r>
+          </w:p>
+        </w:tc>
+      </w:tr>
+      <w:tr>
+        <w:tc>
+          <w:tcPr>
+            <w:tcW w:w="653" w:type="dxa"/>
+          </w:tcPr>
+          <w:p>
+            <w:pPr>
+              <w:pStyle w:val="Listenabsatz"/>
+              <w:numPr>
+                <w:ilvl w:val="0"/>
+                <w:numId w:val="5"/>
+              </w:numPr>
+              <w:ind w:left="357" w:hanging="357"/>
+              <w:rPr>
+                <w:sz w:val="28"/>
+                <w:szCs w:val="28"/>
+              </w:rPr>
+            </w:pPr>
+          </w:p>
+        </w:tc>
+        <w:tc>
+          <w:tcPr>
+            <w:tcW w:w="6293" w:type="dxa"/>
+          </w:tcPr>
+          <w:p>
+            <w:pPr>
+              <w:rPr>
+                <w:sz w:val="28"/>
+                <w:szCs w:val="28"/>
+              </w:rPr>
+            </w:pPr>
+            <w:r>
+              <w:rPr>
+                <w:sz w:val="28"/>
+                <w:szCs w:val="28"/>
+              </w:rPr>
+              <w:t xml:space="preserve">Bibliothek </w:t>
+            </w:r>
+            <w:proofErr w:type="spellStart"/>
+            <w:r>
+              <w:rPr>
+                <w:sz w:val="28"/>
+                <w:szCs w:val="28"/>
+              </w:rPr>
+              <w:t>pygame</w:t>
+            </w:r>
+            <w:proofErr w:type="spellEnd"/>
+            <w:r>
+              <w:rPr>
+                <w:sz w:val="28"/>
+                <w:szCs w:val="28"/>
+              </w:rPr>
+              <w:t xml:space="preserve"> – Traffic Game</w:t>
+            </w:r>
+          </w:p>
+        </w:tc>
+        <w:tc>
+          <w:tcPr>
+            <w:tcW w:w="2121" w:type="dxa"/>
+          </w:tcPr>
+          <w:p>
+            <w:pPr>
+              <w:rPr>
+                <w:sz w:val="28"/>
+                <w:szCs w:val="28"/>
+              </w:rPr>
+            </w:pPr>
+            <w:r>
+              <w:rPr>
+                <w:sz w:val="28"/>
+                <w:szCs w:val="28"/>
+              </w:rPr>
+              <w:t>18</w:t>
+            </w:r>
+          </w:p>
+        </w:tc>
+      </w:tr>
+      <w:tr>
+        <w:tc>
+          <w:tcPr>
+            <w:tcW w:w="653" w:type="dxa"/>
+          </w:tcPr>
+          <w:p>
+            <w:pPr>
+              <w:pStyle w:val="Listenabsatz"/>
+              <w:numPr>
+                <w:ilvl w:val="0"/>
+                <w:numId w:val="5"/>
+              </w:numPr>
+              <w:ind w:left="357" w:hanging="357"/>
+              <w:rPr>
+                <w:sz w:val="28"/>
+                <w:szCs w:val="28"/>
+              </w:rPr>
+            </w:pPr>
+          </w:p>
+        </w:tc>
+        <w:tc>
+          <w:tcPr>
+            <w:tcW w:w="6293" w:type="dxa"/>
+          </w:tcPr>
+          <w:p>
+            <w:pPr>
+              <w:rPr>
+                <w:sz w:val="28"/>
+                <w:szCs w:val="28"/>
+              </w:rPr>
+            </w:pPr>
+            <w:r>
+              <w:rPr>
+                <w:sz w:val="28"/>
+                <w:szCs w:val="28"/>
+              </w:rPr>
+              <w:t xml:space="preserve">Künstliche Intelligenz (KI) – </w:t>
+            </w:r>
+            <w:proofErr w:type="spellStart"/>
+            <w:r>
+              <w:rPr>
+                <w:sz w:val="28"/>
+                <w:szCs w:val="28"/>
+              </w:rPr>
+              <w:t>Perzeptron</w:t>
+            </w:r>
+            <w:proofErr w:type="spellEnd"/>
+            <w:r>
+              <w:rPr>
+                <w:sz w:val="28"/>
+                <w:szCs w:val="28"/>
+              </w:rPr>
+              <w:t xml:space="preserve"> </w:t>
+            </w:r>
+          </w:p>
+        </w:tc>
+        <w:tc>
+          <w:tcPr>
+            <w:tcW w:w="2121" w:type="dxa"/>
+          </w:tcPr>
+          <w:p>
+            <w:pPr>
+              <w:rPr>
+                <w:sz w:val="28"/>
+                <w:szCs w:val="28"/>
+              </w:rPr>
+            </w:pPr>
+            <w:r>
+              <w:rPr>
+                <w:sz w:val="28"/>
+                <w:szCs w:val="28"/>
+              </w:rPr>
+              <w:t>19</w:t>
+            </w:r>
+          </w:p>
+        </w:tc>
+      </w:tr>
+      <w:tr>
+        <w:tc>
+          <w:tcPr>
+            <w:tcW w:w="653" w:type="dxa"/>
+          </w:tcPr>
+          <w:p>
+            <w:pPr>
+              <w:pStyle w:val="Listenabsatz"/>
+              <w:numPr>
+                <w:ilvl w:val="0"/>
+                <w:numId w:val="5"/>
+              </w:numPr>
+              <w:ind w:left="357" w:hanging="357"/>
+              <w:rPr>
+                <w:sz w:val="28"/>
+                <w:szCs w:val="28"/>
+              </w:rPr>
+            </w:pPr>
+          </w:p>
+        </w:tc>
+        <w:tc>
+          <w:tcPr>
+            <w:tcW w:w="6293" w:type="dxa"/>
+          </w:tcPr>
+          <w:p>
+            <w:pPr>
+              <w:rPr>
+                <w:sz w:val="28"/>
+                <w:szCs w:val="28"/>
+              </w:rPr>
+            </w:pPr>
+            <w:r>
+              <w:rPr>
+                <w:sz w:val="28"/>
+                <w:szCs w:val="28"/>
+              </w:rPr>
+              <w:t xml:space="preserve">KI – </w:t>
+            </w:r>
+            <w:proofErr w:type="spellStart"/>
+            <w:r>
+              <w:rPr>
+                <w:sz w:val="28"/>
+                <w:szCs w:val="28"/>
+              </w:rPr>
+              <w:t>Machine</w:t>
+            </w:r>
+            <w:proofErr w:type="spellEnd"/>
+            <w:r>
+              <w:rPr>
+                <w:sz w:val="28"/>
+                <w:szCs w:val="28"/>
+              </w:rPr>
+              <w:t xml:space="preserve"> Learning Modelle trainieren und nutzen</w:t>
+            </w:r>
+          </w:p>
+        </w:tc>
+        <w:tc>
+          <w:tcPr>
+            <w:tcW w:w="2121" w:type="dxa"/>
+          </w:tcPr>
+          <w:p>
+            <w:pPr>
+              <w:rPr>
+                <w:sz w:val="28"/>
+                <w:szCs w:val="28"/>
+              </w:rPr>
+            </w:pPr>
+            <w:r>
+              <w:rPr>
+                <w:sz w:val="28"/>
+                <w:szCs w:val="28"/>
+              </w:rPr>
+              <w:t>20</w:t>
             </w:r>
           </w:p>
         </w:tc>
@@ -1169,8 +1665,8 @@
     <w:sectPr>
       <w:headerReference w:type="default" r:id="rId8"/>
       <w:footerReference w:type="default" r:id="rId9"/>
-      <w:pgSz w:w="16838" w:h="11906" w:orient="landscape"/>
-      <w:pgMar w:top="1417" w:right="1417" w:bottom="1417" w:left="1134" w:header="708" w:footer="708" w:gutter="0"/>
+      <w:pgSz w:w="11906" w:h="16838"/>
+      <w:pgMar w:top="1417" w:right="1417" w:bottom="1134" w:left="1417" w:header="708" w:footer="708" w:gutter="0"/>
       <w:cols w:space="708"/>
       <w:docGrid w:linePitch="360"/>
     </w:sectPr>
@@ -1269,24 +1765,6 @@
       <w:tab/>
     </w:r>
     <w:r>
-      <w:tab/>
-    </w:r>
-    <w:r>
-      <w:tab/>
-    </w:r>
-    <w:r>
-      <w:tab/>
-    </w:r>
-    <w:r>
-      <w:tab/>
-    </w:r>
-    <w:r>
-      <w:tab/>
-    </w:r>
-    <w:r>
-      <w:tab/>
-    </w:r>
-    <w:r>
       <w:fldChar w:fldCharType="begin"/>
     </w:r>
     <w:r>
@@ -1299,7 +1777,7 @@
       <w:rPr>
         <w:noProof/>
       </w:rPr>
-      <w:t>13.06.2025</w:t>
+      <w:t>21.08.2025</w:t>
     </w:r>
     <w:r>
       <w:fldChar w:fldCharType="end"/>

</xml_diff>